<commit_message>
Updated for revisions, redid the albedo calculations
</commit_message>
<xml_diff>
--- a/antarctic_rad_reviews.docx
+++ b/antarctic_rad_reviews.docx
@@ -1193,15 +1193,23 @@
         </w:rPr>
         <w:br/>
       </w:r>
-      <w:commentRangeStart w:id="0"/>
-      <w:r>
-        <w:rPr>
-          <w:rFonts w:ascii="Helvetica" w:eastAsia="Times New Roman" w:hAnsi="Helvetica" w:cs="Times New Roman"/>
-          <w:color w:val="4472C4" w:themeColor="accent1"/>
-          <w:sz w:val="18"/>
-          <w:szCs w:val="18"/>
-        </w:rPr>
-        <w:t xml:space="preserve">In order to better validate the model, we have included a comparison of the surface and top of atmosphere long and </w:t>
+      <w:r>
+        <w:rPr>
+          <w:rFonts w:ascii="Helvetica" w:eastAsia="Times New Roman" w:hAnsi="Helvetica" w:cs="Times New Roman"/>
+          <w:color w:val="4472C4" w:themeColor="accent1"/>
+          <w:sz w:val="18"/>
+          <w:szCs w:val="18"/>
+        </w:rPr>
+        <w:t>In order to better validate the model, we have included a comparison of the surface and top of atmosphere long and short wave fluxes to monthly observations from CERES from 2000-2020</w:t>
+      </w:r>
+      <w:r>
+        <w:rPr>
+          <w:rFonts w:ascii="Helvetica" w:eastAsia="Times New Roman" w:hAnsi="Helvetica" w:cs="Times New Roman"/>
+          <w:color w:val="4472C4" w:themeColor="accent1"/>
+          <w:sz w:val="18"/>
+          <w:szCs w:val="18"/>
+        </w:rPr>
+        <w:t xml:space="preserve"> (</w:t>
       </w:r>
       <w:proofErr w:type="gramStart"/>
       <w:r>
@@ -1210,8 +1218,18 @@
           <w:color w:val="4472C4" w:themeColor="accent1"/>
           <w:sz w:val="18"/>
           <w:szCs w:val="18"/>
-        </w:rPr>
-        <w:t>short wave</w:t>
+          <w:highlight w:val="yellow"/>
+        </w:rPr>
+        <w:t>lines</w:t>
+      </w:r>
+      <w:r>
+        <w:rPr>
+          <w:rFonts w:ascii="Helvetica" w:eastAsia="Times New Roman" w:hAnsi="Helvetica" w:cs="Times New Roman"/>
+          <w:color w:val="4472C4" w:themeColor="accent1"/>
+          <w:sz w:val="18"/>
+          <w:szCs w:val="18"/>
+        </w:rPr>
+        <w:t xml:space="preserve"> )</w:t>
       </w:r>
       <w:proofErr w:type="gramEnd"/>
       <w:r>
@@ -1221,23 +1239,55 @@
           <w:sz w:val="18"/>
           <w:szCs w:val="18"/>
         </w:rPr>
-        <w:t xml:space="preserve"> fluxes to monthly observations from CERES from 2000-2020. We have also clarified the closure of the energy budget. </w:t>
-      </w:r>
-      <w:commentRangeEnd w:id="0"/>
-      <w:r>
-        <w:rPr>
-          <w:rStyle w:val="CommentReference"/>
-        </w:rPr>
-        <w:commentReference w:id="0"/>
-      </w:r>
-      <w:r>
-        <w:rPr>
-          <w:rFonts w:ascii="Helvetica" w:eastAsia="Times New Roman" w:hAnsi="Helvetica" w:cs="Times New Roman"/>
-          <w:color w:val="4472C4" w:themeColor="accent1"/>
-          <w:sz w:val="18"/>
-          <w:szCs w:val="18"/>
-        </w:rPr>
-        <w:t xml:space="preserve">Regarding comparison to advective and turbulent heating profiles, since our advective profile is the residual heating needed based on observed temperature profiles, comparisons to any observations would similarly just be made through calculations of the residuals due to temperature profile changes. This would, therefore, be almost the same calculation as is performed to calculate the advection itself.   </w:t>
+        <w:t>. We have also clarified the closure of the energy budget</w:t>
+      </w:r>
+      <w:r>
+        <w:rPr>
+          <w:rFonts w:ascii="Helvetica" w:eastAsia="Times New Roman" w:hAnsi="Helvetica" w:cs="Times New Roman"/>
+          <w:color w:val="4472C4" w:themeColor="accent1"/>
+          <w:sz w:val="18"/>
+          <w:szCs w:val="18"/>
+        </w:rPr>
+        <w:t xml:space="preserve"> (</w:t>
+      </w:r>
+      <w:proofErr w:type="gramStart"/>
+      <w:r>
+        <w:rPr>
+          <w:rFonts w:ascii="Helvetica" w:eastAsia="Times New Roman" w:hAnsi="Helvetica" w:cs="Times New Roman"/>
+          <w:color w:val="4472C4" w:themeColor="accent1"/>
+          <w:sz w:val="18"/>
+          <w:szCs w:val="18"/>
+        </w:rPr>
+        <w:t>l</w:t>
+      </w:r>
+      <w:r>
+        <w:rPr>
+          <w:rFonts w:ascii="Helvetica" w:eastAsia="Times New Roman" w:hAnsi="Helvetica" w:cs="Times New Roman"/>
+          <w:color w:val="4472C4" w:themeColor="accent1"/>
+          <w:sz w:val="18"/>
+          <w:szCs w:val="18"/>
+          <w:highlight w:val="yellow"/>
+        </w:rPr>
+        <w:t>ines</w:t>
+      </w:r>
+      <w:r>
+        <w:rPr>
+          <w:rFonts w:ascii="Helvetica" w:eastAsia="Times New Roman" w:hAnsi="Helvetica" w:cs="Times New Roman"/>
+          <w:color w:val="4472C4" w:themeColor="accent1"/>
+          <w:sz w:val="18"/>
+          <w:szCs w:val="18"/>
+        </w:rPr>
+        <w:t xml:space="preserve"> )</w:t>
+      </w:r>
+      <w:proofErr w:type="gramEnd"/>
+      <w:r>
+        <w:rPr>
+          <w:rFonts w:ascii="Helvetica" w:eastAsia="Times New Roman" w:hAnsi="Helvetica" w:cs="Times New Roman"/>
+          <w:color w:val="4472C4" w:themeColor="accent1"/>
+          <w:sz w:val="18"/>
+          <w:szCs w:val="18"/>
+        </w:rPr>
+        <w:t xml:space="preserve">. Regarding comparison to advective and turbulent heating profiles, since our advective profile is the residual heating needed based on observed temperature profiles, comparisons to any observations would similarly just be made through calculations of the residuals due to temperature profile changes. This would, therefore, be almost the same calculation as is performed to calculate the advection itself.   </w:t>
       </w:r>
       <w:r>
         <w:rPr>
@@ -1389,24 +1439,99 @@
           <w:sz w:val="18"/>
           <w:szCs w:val="18"/>
         </w:rPr>
-        <w:t xml:space="preserve">Thank you for this helpful suggestion. The current use of RRTMG does not allow us to contrast different wavelengths </w:t>
-      </w:r>
-      <w:commentRangeStart w:id="1"/>
-      <w:r>
-        <w:rPr>
-          <w:rFonts w:ascii="Helvetica" w:eastAsia="Times New Roman" w:hAnsi="Helvetica" w:cs="Times New Roman"/>
-          <w:color w:val="4472C4" w:themeColor="accent1"/>
-          <w:sz w:val="18"/>
-          <w:szCs w:val="18"/>
-        </w:rPr>
-        <w:t>of CO2 bands, so we cannot analyze the forcing through this method. We’ve clarified the language in this part to make it clearer that the assumption regarding the effective height for emission means that we can use the surface temperature as a proxy for the emission temperature, which should resolve the issue pointed out that a model may not resolve changes in emission height, as we are not aiming to resolve that in this simplified equation.</w:t>
-      </w:r>
-      <w:commentRangeEnd w:id="1"/>
-      <w:r>
-        <w:rPr>
-          <w:rStyle w:val="CommentReference"/>
-        </w:rPr>
-        <w:commentReference w:id="1"/>
+        <w:t xml:space="preserve">Thank you for this helpful suggestion. </w:t>
+      </w:r>
+      <w:r>
+        <w:rPr>
+          <w:rFonts w:ascii="Helvetica" w:eastAsia="Times New Roman" w:hAnsi="Helvetica" w:cs="Times New Roman"/>
+          <w:color w:val="4472C4" w:themeColor="accent1"/>
+          <w:sz w:val="18"/>
+          <w:szCs w:val="18"/>
+        </w:rPr>
+        <w:t>Although it would be interesting to look at the different CO2 bands, t</w:t>
+      </w:r>
+      <w:r>
+        <w:rPr>
+          <w:rFonts w:ascii="Helvetica" w:eastAsia="Times New Roman" w:hAnsi="Helvetica" w:cs="Times New Roman"/>
+          <w:color w:val="4472C4" w:themeColor="accent1"/>
+          <w:sz w:val="18"/>
+          <w:szCs w:val="18"/>
+        </w:rPr>
+        <w:t xml:space="preserve">he current use of RRTMG </w:t>
+      </w:r>
+      <w:r>
+        <w:rPr>
+          <w:rFonts w:ascii="Helvetica" w:eastAsia="Times New Roman" w:hAnsi="Helvetica" w:cs="Times New Roman"/>
+          <w:color w:val="4472C4" w:themeColor="accent1"/>
+          <w:sz w:val="18"/>
+          <w:szCs w:val="18"/>
+        </w:rPr>
+        <w:t xml:space="preserve">in </w:t>
+      </w:r>
+      <w:proofErr w:type="spellStart"/>
+      <w:r>
+        <w:rPr>
+          <w:rFonts w:ascii="Helvetica" w:eastAsia="Times New Roman" w:hAnsi="Helvetica" w:cs="Times New Roman"/>
+          <w:color w:val="4472C4" w:themeColor="accent1"/>
+          <w:sz w:val="18"/>
+          <w:szCs w:val="18"/>
+        </w:rPr>
+        <w:t>ClimLab</w:t>
+      </w:r>
+      <w:proofErr w:type="spellEnd"/>
+      <w:r>
+        <w:rPr>
+          <w:rFonts w:ascii="Helvetica" w:eastAsia="Times New Roman" w:hAnsi="Helvetica" w:cs="Times New Roman"/>
+          <w:color w:val="4472C4" w:themeColor="accent1"/>
+          <w:sz w:val="18"/>
+          <w:szCs w:val="18"/>
+        </w:rPr>
+        <w:t xml:space="preserve"> </w:t>
+      </w:r>
+      <w:r>
+        <w:rPr>
+          <w:rFonts w:ascii="Helvetica" w:eastAsia="Times New Roman" w:hAnsi="Helvetica" w:cs="Times New Roman"/>
+          <w:color w:val="4472C4" w:themeColor="accent1"/>
+          <w:sz w:val="18"/>
+          <w:szCs w:val="18"/>
+        </w:rPr>
+        <w:t xml:space="preserve">does not allow us to contrast different wavelengths of CO2 bands, so we cannot analyze the forcing through this method. We’ve clarified the language in this part </w:t>
+      </w:r>
+      <w:r>
+        <w:rPr>
+          <w:rFonts w:ascii="Helvetica" w:eastAsia="Times New Roman" w:hAnsi="Helvetica" w:cs="Times New Roman"/>
+          <w:color w:val="4472C4" w:themeColor="accent1"/>
+          <w:sz w:val="18"/>
+          <w:szCs w:val="18"/>
+        </w:rPr>
+        <w:t>(now the paragraph after line 12</w:t>
+      </w:r>
+      <w:r>
+        <w:rPr>
+          <w:rFonts w:ascii="Helvetica" w:eastAsia="Times New Roman" w:hAnsi="Helvetica" w:cs="Times New Roman"/>
+          <w:color w:val="4472C4" w:themeColor="accent1"/>
+          <w:sz w:val="18"/>
+          <w:szCs w:val="18"/>
+        </w:rPr>
+        <w:t>5</w:t>
+      </w:r>
+      <w:r>
+        <w:rPr>
+          <w:rFonts w:ascii="Helvetica" w:eastAsia="Times New Roman" w:hAnsi="Helvetica" w:cs="Times New Roman"/>
+          <w:color w:val="4472C4" w:themeColor="accent1"/>
+          <w:sz w:val="18"/>
+          <w:szCs w:val="18"/>
+        </w:rPr>
+        <w:t xml:space="preserve">) </w:t>
+      </w:r>
+      <w:r>
+        <w:rPr>
+          <w:rFonts w:ascii="Helvetica" w:eastAsia="Times New Roman" w:hAnsi="Helvetica" w:cs="Times New Roman"/>
+          <w:color w:val="4472C4" w:themeColor="accent1"/>
+          <w:sz w:val="18"/>
+          <w:szCs w:val="18"/>
+        </w:rPr>
+        <w:t>to make it clearer that the assumption regarding the effective height for emission means that we can use the surface temperature as a proxy for the emission temperature, which should resolve the issue pointed out that a model may not resolve changes in emission height, as we are not aiming to resolve that in this simplified equation.</w:t>
       </w:r>
       <w:r>
         <w:rPr>
@@ -1443,6 +1568,7 @@
           <w:sz w:val="18"/>
           <w:szCs w:val="18"/>
         </w:rPr>
+        <w:lastRenderedPageBreak/>
         <w:t xml:space="preserve">Reference to </w:t>
       </w:r>
       <w:proofErr w:type="spellStart"/>
@@ -1482,99 +1608,722 @@
           <w:szCs w:val="18"/>
           <w:shd w:val="clear" w:color="auto" w:fill="FFFFFF"/>
         </w:rPr>
+        <w:t>Line 137: this temperature jump phenomenon was documented as early as Manabe &amp; Stricker 1964. </w:t>
+      </w:r>
+      <w:r>
+        <w:rPr>
+          <w:rFonts w:ascii="Helvetica" w:eastAsia="Times New Roman" w:hAnsi="Helvetica" w:cs="Times New Roman"/>
+          <w:color w:val="000000"/>
+          <w:sz w:val="18"/>
+          <w:szCs w:val="18"/>
+        </w:rPr>
+        <w:br/>
+      </w:r>
+      <w:r>
+        <w:rPr>
+          <w:rFonts w:ascii="Helvetica" w:eastAsia="Times New Roman" w:hAnsi="Helvetica" w:cs="Times New Roman"/>
+          <w:color w:val="4472C4" w:themeColor="accent1"/>
+          <w:sz w:val="18"/>
+          <w:szCs w:val="18"/>
+        </w:rPr>
+        <w:t xml:space="preserve">Reference added in </w:t>
+      </w:r>
+      <w:r>
+        <w:rPr>
+          <w:rFonts w:ascii="Helvetica" w:eastAsia="Times New Roman" w:hAnsi="Helvetica" w:cs="Times New Roman"/>
+          <w:color w:val="4472C4" w:themeColor="accent1"/>
+          <w:sz w:val="18"/>
+          <w:szCs w:val="18"/>
+        </w:rPr>
+        <w:t>paragraph after line 146. The temperature jump phenomenon is slightly different between the two scenarios, as in Manabe and Stricker, the temperature jump is not physically realizable/stable without the addition of convection/turbulence.</w:t>
+      </w:r>
+      <w:r>
+        <w:rPr>
+          <w:rFonts w:ascii="Helvetica" w:eastAsia="Times New Roman" w:hAnsi="Helvetica" w:cs="Times New Roman"/>
+          <w:color w:val="000000"/>
+          <w:sz w:val="18"/>
+          <w:szCs w:val="18"/>
+        </w:rPr>
+        <w:br/>
+      </w:r>
+      <w:r>
+        <w:rPr>
+          <w:rFonts w:ascii="Helvetica" w:eastAsia="Times New Roman" w:hAnsi="Helvetica" w:cs="Times New Roman"/>
+          <w:color w:val="000000"/>
+          <w:sz w:val="18"/>
+          <w:szCs w:val="18"/>
+          <w:shd w:val="clear" w:color="auto" w:fill="FFFFFF"/>
+        </w:rPr>
+        <w:t>Eq. 6: reference and rationale to this formulation, including the k(z) expression and choice of d=100m?</w:t>
+      </w:r>
+      <w:r>
+        <w:rPr>
+          <w:rFonts w:ascii="Helvetica" w:eastAsia="Times New Roman" w:hAnsi="Helvetica" w:cs="Times New Roman"/>
+          <w:color w:val="000000"/>
+          <w:sz w:val="18"/>
+          <w:szCs w:val="18"/>
+        </w:rPr>
+        <w:br/>
+      </w:r>
+      <w:r>
+        <w:rPr>
+          <w:rFonts w:ascii="Helvetica" w:eastAsia="Times New Roman" w:hAnsi="Helvetica" w:cs="Times New Roman"/>
+          <w:color w:val="4472C4" w:themeColor="accent1"/>
+          <w:sz w:val="18"/>
+          <w:szCs w:val="18"/>
+        </w:rPr>
+        <w:t xml:space="preserve">The rationale for this formulation is that the turbulence will decay away from the surface, particularly in the stably stratified atmosphere of the Antarctic. We have clarified this more clearly in the paragraph </w:t>
+      </w:r>
+      <w:r>
+        <w:rPr>
+          <w:rFonts w:ascii="Helvetica" w:eastAsia="Times New Roman" w:hAnsi="Helvetica" w:cs="Times New Roman"/>
+          <w:color w:val="4472C4" w:themeColor="accent1"/>
+          <w:sz w:val="18"/>
+          <w:szCs w:val="18"/>
+        </w:rPr>
+        <w:t>after</w:t>
+      </w:r>
+      <w:r>
+        <w:rPr>
+          <w:rFonts w:ascii="Helvetica" w:eastAsia="Times New Roman" w:hAnsi="Helvetica" w:cs="Times New Roman"/>
+          <w:color w:val="4472C4" w:themeColor="accent1"/>
+          <w:sz w:val="18"/>
+          <w:szCs w:val="18"/>
+        </w:rPr>
+        <w:t xml:space="preserve"> the equation (</w:t>
+      </w:r>
+      <w:r>
+        <w:rPr>
+          <w:rFonts w:ascii="Helvetica" w:eastAsia="Times New Roman" w:hAnsi="Helvetica" w:cs="Times New Roman"/>
+          <w:color w:val="4472C4" w:themeColor="accent1"/>
+          <w:sz w:val="18"/>
+          <w:szCs w:val="18"/>
+        </w:rPr>
+        <w:t>paragraph after Eq. 6, line 150</w:t>
+      </w:r>
+      <w:r>
+        <w:rPr>
+          <w:rFonts w:ascii="Helvetica" w:eastAsia="Times New Roman" w:hAnsi="Helvetica" w:cs="Times New Roman"/>
+          <w:color w:val="4472C4" w:themeColor="accent1"/>
+          <w:sz w:val="18"/>
+          <w:szCs w:val="18"/>
+        </w:rPr>
+        <w:t xml:space="preserve">). Additionally, we have discussed the fact that we tested other scale factors (d = 500m), which did not have a substantially impact on the results of the model </w:t>
+      </w:r>
+      <w:r>
+        <w:rPr>
+          <w:rFonts w:ascii="Helvetica" w:eastAsia="Times New Roman" w:hAnsi="Helvetica" w:cs="Times New Roman"/>
+          <w:color w:val="4472C4" w:themeColor="accent1"/>
+          <w:sz w:val="18"/>
+          <w:szCs w:val="18"/>
+        </w:rPr>
+        <w:t>(paragraph of line 150)</w:t>
+      </w:r>
+      <w:r>
+        <w:rPr>
+          <w:rFonts w:ascii="Helvetica" w:eastAsia="Times New Roman" w:hAnsi="Helvetica" w:cs="Times New Roman"/>
+          <w:color w:val="4472C4" w:themeColor="accent1"/>
+          <w:sz w:val="18"/>
+          <w:szCs w:val="18"/>
+        </w:rPr>
+        <w:t xml:space="preserve">. </w:t>
+      </w:r>
+      <w:r>
+        <w:rPr>
+          <w:rFonts w:ascii="Helvetica" w:eastAsia="Times New Roman" w:hAnsi="Helvetica" w:cs="Times New Roman"/>
+          <w:color w:val="000000"/>
+          <w:sz w:val="18"/>
+          <w:szCs w:val="18"/>
+        </w:rPr>
+        <w:br/>
+      </w:r>
+      <w:r>
+        <w:rPr>
+          <w:rFonts w:ascii="Helvetica" w:eastAsia="Times New Roman" w:hAnsi="Helvetica" w:cs="Times New Roman"/>
+          <w:color w:val="000000"/>
+          <w:sz w:val="18"/>
+          <w:szCs w:val="18"/>
+        </w:rPr>
+        <w:br/>
+      </w:r>
+      <w:r>
+        <w:rPr>
+          <w:rFonts w:ascii="Helvetica" w:eastAsia="Times New Roman" w:hAnsi="Helvetica" w:cs="Times New Roman"/>
+          <w:color w:val="000000"/>
+          <w:sz w:val="18"/>
+          <w:szCs w:val="18"/>
+          <w:shd w:val="clear" w:color="auto" w:fill="FFFFFF"/>
+        </w:rPr>
+        <w:t xml:space="preserve">Eq. 4: </w:t>
+      </w:r>
+      <w:proofErr w:type="spellStart"/>
+      <w:r>
+        <w:rPr>
+          <w:rFonts w:ascii="Helvetica" w:eastAsia="Times New Roman" w:hAnsi="Helvetica" w:cs="Times New Roman"/>
+          <w:color w:val="000000"/>
+          <w:sz w:val="18"/>
+          <w:szCs w:val="18"/>
+          <w:shd w:val="clear" w:color="auto" w:fill="FFFFFF"/>
+        </w:rPr>
+        <w:t>Pierrhumbert</w:t>
+      </w:r>
+      <w:proofErr w:type="spellEnd"/>
+      <w:r>
+        <w:rPr>
+          <w:rFonts w:ascii="Helvetica" w:eastAsia="Times New Roman" w:hAnsi="Helvetica" w:cs="Times New Roman"/>
+          <w:color w:val="000000"/>
+          <w:sz w:val="18"/>
+          <w:szCs w:val="18"/>
+          <w:shd w:val="clear" w:color="auto" w:fill="FFFFFF"/>
+        </w:rPr>
+        <w:t xml:space="preserve"> (2010, Principles of planetary climate) should be cited as the original formulation of this group of idea that derives the log relationship from spectrally averaged perspective, i.e., based on such radiative properties as bandwidth; this is distinctive from the idea that is based on the spectrally resolved radiance and interprets the forcing as resulting from the displacement of emission level (Huang &amp; Bani </w:t>
+      </w:r>
+      <w:proofErr w:type="spellStart"/>
+      <w:r>
+        <w:rPr>
+          <w:rFonts w:ascii="Helvetica" w:eastAsia="Times New Roman" w:hAnsi="Helvetica" w:cs="Times New Roman"/>
+          <w:color w:val="000000"/>
+          <w:sz w:val="18"/>
+          <w:szCs w:val="18"/>
+          <w:shd w:val="clear" w:color="auto" w:fill="FFFFFF"/>
+        </w:rPr>
+        <w:t>Shahabadi</w:t>
+      </w:r>
+      <w:proofErr w:type="spellEnd"/>
+      <w:r>
+        <w:rPr>
+          <w:rFonts w:ascii="Helvetica" w:eastAsia="Times New Roman" w:hAnsi="Helvetica" w:cs="Times New Roman"/>
+          <w:color w:val="000000"/>
+          <w:sz w:val="18"/>
+          <w:szCs w:val="18"/>
+          <w:shd w:val="clear" w:color="auto" w:fill="FFFFFF"/>
+        </w:rPr>
+        <w:t>, 2014). </w:t>
+      </w:r>
+      <w:r>
+        <w:rPr>
+          <w:rFonts w:ascii="Helvetica" w:eastAsia="Times New Roman" w:hAnsi="Helvetica" w:cs="Times New Roman"/>
+          <w:color w:val="000000"/>
+          <w:sz w:val="18"/>
+          <w:szCs w:val="18"/>
+        </w:rPr>
+        <w:br/>
+      </w:r>
+      <w:r>
+        <w:rPr>
+          <w:rFonts w:ascii="Helvetica" w:eastAsia="Times New Roman" w:hAnsi="Helvetica" w:cs="Times New Roman"/>
+          <w:color w:val="4472C4" w:themeColor="accent1"/>
+          <w:sz w:val="18"/>
+          <w:szCs w:val="18"/>
+        </w:rPr>
+        <w:t>Descriptions and references have been added in the paragraph preceding equation 4</w:t>
+      </w:r>
+      <w:r>
+        <w:rPr>
+          <w:rFonts w:ascii="Helvetica" w:eastAsia="Times New Roman" w:hAnsi="Helvetica" w:cs="Times New Roman"/>
+          <w:color w:val="4472C4" w:themeColor="accent1"/>
+          <w:sz w:val="18"/>
+          <w:szCs w:val="18"/>
+        </w:rPr>
+        <w:t>.</w:t>
+      </w:r>
+      <w:r>
+        <w:rPr>
+          <w:rFonts w:ascii="Helvetica" w:eastAsia="Times New Roman" w:hAnsi="Helvetica" w:cs="Times New Roman"/>
+          <w:color w:val="000000"/>
+          <w:sz w:val="18"/>
+          <w:szCs w:val="18"/>
+        </w:rPr>
+        <w:br/>
+      </w:r>
+      <w:r>
+        <w:rPr>
+          <w:rFonts w:ascii="Helvetica" w:eastAsia="Times New Roman" w:hAnsi="Helvetica" w:cs="Times New Roman"/>
+          <w:color w:val="000000"/>
+          <w:sz w:val="18"/>
+          <w:szCs w:val="18"/>
+        </w:rPr>
+        <w:br/>
+      </w:r>
+      <w:r>
+        <w:rPr>
+          <w:rFonts w:ascii="Helvetica" w:eastAsia="Times New Roman" w:hAnsi="Helvetica" w:cs="Times New Roman"/>
+          <w:color w:val="000000"/>
+          <w:sz w:val="18"/>
+          <w:szCs w:val="18"/>
+          <w:shd w:val="clear" w:color="auto" w:fill="FFFFFF"/>
+        </w:rPr>
+        <w:t>2. Relevance of the model and results </w:t>
+      </w:r>
+      <w:r>
+        <w:rPr>
+          <w:rFonts w:ascii="Helvetica" w:eastAsia="Times New Roman" w:hAnsi="Helvetica" w:cs="Times New Roman"/>
+          <w:color w:val="000000"/>
+          <w:sz w:val="18"/>
+          <w:szCs w:val="18"/>
+        </w:rPr>
+        <w:br/>
+      </w:r>
+      <w:r>
+        <w:rPr>
+          <w:rFonts w:ascii="Helvetica" w:eastAsia="Times New Roman" w:hAnsi="Helvetica" w:cs="Times New Roman"/>
+          <w:color w:val="000000"/>
+          <w:sz w:val="18"/>
+          <w:szCs w:val="18"/>
+          <w:shd w:val="clear" w:color="auto" w:fill="FFFFFF"/>
+        </w:rPr>
+        <w:t xml:space="preserve">Given that this is a single point-based toy model, how much can the results be related to the reality? Some proper discussions are necessary to note what findings are robust and generalizable and what may be subject to caveats. For example, the limitation(s) of fixing advective heating, which in reality may vary and lead to surface warming. </w:t>
+      </w:r>
+      <w:proofErr w:type="gramStart"/>
+      <w:r>
+        <w:rPr>
+          <w:rFonts w:ascii="Helvetica" w:eastAsia="Times New Roman" w:hAnsi="Helvetica" w:cs="Times New Roman"/>
+          <w:color w:val="000000"/>
+          <w:sz w:val="18"/>
+          <w:szCs w:val="18"/>
+          <w:shd w:val="clear" w:color="auto" w:fill="FFFFFF"/>
+        </w:rPr>
+        <w:t>And also</w:t>
+      </w:r>
+      <w:proofErr w:type="gramEnd"/>
+      <w:r>
+        <w:rPr>
+          <w:rFonts w:ascii="Helvetica" w:eastAsia="Times New Roman" w:hAnsi="Helvetica" w:cs="Times New Roman"/>
+          <w:color w:val="000000"/>
+          <w:sz w:val="18"/>
+          <w:szCs w:val="18"/>
+          <w:shd w:val="clear" w:color="auto" w:fill="FFFFFF"/>
+        </w:rPr>
+        <w:t xml:space="preserve"> fixing the turbulent parameter K0 and limiting the turbulent flux to the lowest ~100m. </w:t>
+      </w:r>
+      <w:r>
+        <w:rPr>
+          <w:rFonts w:ascii="Helvetica" w:eastAsia="Times New Roman" w:hAnsi="Helvetica" w:cs="Times New Roman"/>
+          <w:color w:val="000000"/>
+          <w:sz w:val="18"/>
+          <w:szCs w:val="18"/>
+        </w:rPr>
+        <w:br/>
+      </w:r>
+      <w:r>
+        <w:rPr>
+          <w:rFonts w:ascii="Helvetica" w:eastAsia="Times New Roman" w:hAnsi="Helvetica" w:cs="Times New Roman"/>
+          <w:color w:val="4472C4" w:themeColor="accent1"/>
+          <w:sz w:val="18"/>
+          <w:szCs w:val="18"/>
+        </w:rPr>
+        <w:t xml:space="preserve">We’ve discussed the limitations of a fixed heigh scale, as well as briefly discussing some of the sensitivity tests we have performed to test the impact of changing the height scale on the results in line 150. Additionally, we have added in a discussion on the limitations due to a fixed advective heating profile starting in line 159.  </w:t>
+      </w:r>
+      <w:r>
+        <w:rPr>
+          <w:rFonts w:ascii="Helvetica" w:eastAsia="Times New Roman" w:hAnsi="Helvetica" w:cs="Times New Roman"/>
+          <w:color w:val="000000"/>
+          <w:sz w:val="18"/>
+          <w:szCs w:val="18"/>
+        </w:rPr>
+        <w:br/>
+      </w:r>
+      <w:r>
+        <w:rPr>
+          <w:rFonts w:ascii="Helvetica" w:eastAsia="Times New Roman" w:hAnsi="Helvetica" w:cs="Times New Roman"/>
+          <w:color w:val="000000"/>
+          <w:sz w:val="18"/>
+          <w:szCs w:val="18"/>
+          <w:shd w:val="clear" w:color="auto" w:fill="FFFFFF"/>
+        </w:rPr>
+        <w:t>Additional comments</w:t>
+      </w:r>
+      <w:r>
+        <w:rPr>
+          <w:rFonts w:ascii="Helvetica" w:eastAsia="Times New Roman" w:hAnsi="Helvetica" w:cs="Times New Roman"/>
+          <w:color w:val="000000"/>
+          <w:sz w:val="18"/>
+          <w:szCs w:val="18"/>
+        </w:rPr>
+        <w:br/>
+      </w:r>
+      <w:r>
+        <w:rPr>
+          <w:rFonts w:ascii="Helvetica" w:eastAsia="Times New Roman" w:hAnsi="Helvetica" w:cs="Times New Roman"/>
+          <w:color w:val="000000"/>
+          <w:sz w:val="18"/>
+          <w:szCs w:val="18"/>
+        </w:rPr>
+        <w:br/>
+      </w:r>
+      <w:r>
+        <w:rPr>
+          <w:rFonts w:ascii="Helvetica" w:eastAsia="Times New Roman" w:hAnsi="Helvetica" w:cs="Times New Roman"/>
+          <w:color w:val="000000"/>
+          <w:sz w:val="18"/>
+          <w:szCs w:val="18"/>
+          <w:shd w:val="clear" w:color="auto" w:fill="FFFFFF"/>
+        </w:rPr>
+        <w:t>Paragraph after Line 100: What values are included in the "range of CO2 values"?</w:t>
+      </w:r>
+      <w:r>
+        <w:rPr>
+          <w:rFonts w:ascii="Helvetica" w:eastAsia="Times New Roman" w:hAnsi="Helvetica" w:cs="Times New Roman"/>
+          <w:color w:val="000000"/>
+          <w:sz w:val="18"/>
+          <w:szCs w:val="18"/>
+        </w:rPr>
+        <w:br/>
+      </w:r>
+      <w:r>
+        <w:rPr>
+          <w:rFonts w:ascii="Helvetica" w:eastAsia="Times New Roman" w:hAnsi="Helvetica" w:cs="Times New Roman"/>
+          <w:color w:val="4472C4" w:themeColor="accent1"/>
+          <w:sz w:val="18"/>
+          <w:szCs w:val="18"/>
+        </w:rPr>
+        <w:t>Exact values of CO2 that are used are now provided in the paragraph after line 101.</w:t>
+      </w:r>
+      <w:r>
+        <w:rPr>
+          <w:rFonts w:ascii="Helvetica" w:eastAsia="Times New Roman" w:hAnsi="Helvetica" w:cs="Times New Roman"/>
+          <w:color w:val="000000"/>
+          <w:sz w:val="18"/>
+          <w:szCs w:val="18"/>
+        </w:rPr>
+        <w:br/>
+      </w:r>
+      <w:r>
+        <w:rPr>
+          <w:rFonts w:ascii="Helvetica" w:eastAsia="Times New Roman" w:hAnsi="Helvetica" w:cs="Times New Roman"/>
+          <w:color w:val="000000"/>
+          <w:sz w:val="18"/>
+          <w:szCs w:val="18"/>
+          <w:shd w:val="clear" w:color="auto" w:fill="FFFFFF"/>
+        </w:rPr>
+        <w:t>Fig 1 and other line plot</w:t>
+      </w:r>
+      <w:r>
+        <w:rPr>
+          <w:rFonts w:ascii="Helvetica" w:eastAsia="Times New Roman" w:hAnsi="Helvetica" w:cs="Times New Roman"/>
+          <w:sz w:val="18"/>
+          <w:szCs w:val="18"/>
+          <w:shd w:val="clear" w:color="auto" w:fill="FFFFFF"/>
+        </w:rPr>
+        <w:t>s: it would be easier to use log scale on x-axis for visualizing and testing the log relationship. </w:t>
+      </w:r>
+      <w:r>
+        <w:rPr>
+          <w:rFonts w:ascii="Helvetica" w:eastAsia="Times New Roman" w:hAnsi="Helvetica" w:cs="Times New Roman"/>
+          <w:color w:val="000000"/>
+          <w:sz w:val="18"/>
+          <w:szCs w:val="18"/>
+        </w:rPr>
+        <w:br/>
+      </w:r>
+      <w:r>
+        <w:rPr>
+          <w:rFonts w:ascii="Helvetica" w:eastAsia="Times New Roman" w:hAnsi="Helvetica" w:cs="Times New Roman"/>
+          <w:color w:val="4472C4" w:themeColor="accent1"/>
+          <w:sz w:val="18"/>
+          <w:szCs w:val="18"/>
+        </w:rPr>
+        <w:t>We’ve adjusted the plots that have varying CO2 levels to have log scales on the x-axis.</w:t>
+      </w:r>
+      <w:r>
+        <w:rPr>
+          <w:rFonts w:ascii="Helvetica" w:eastAsia="Times New Roman" w:hAnsi="Helvetica" w:cs="Times New Roman"/>
+          <w:color w:val="000000"/>
+          <w:sz w:val="18"/>
+          <w:szCs w:val="18"/>
+        </w:rPr>
+        <w:br/>
+      </w:r>
+      <w:r>
+        <w:rPr>
+          <w:rFonts w:ascii="Helvetica" w:eastAsia="Times New Roman" w:hAnsi="Helvetica" w:cs="Times New Roman"/>
+          <w:color w:val="000000"/>
+          <w:sz w:val="18"/>
+          <w:szCs w:val="18"/>
+          <w:shd w:val="clear" w:color="auto" w:fill="FFFFFF"/>
+        </w:rPr>
+        <w:t>Line 160. It would be relevant to compare to Wang &amp; Huang (2020, doi:10.1175/JCLI-D-19-0032.1), whose fig 4b showed qualitatively similar results with more sophisticated single column simulation. This result seems to corroborate the statement here and helps to verify robustness in this result. </w:t>
+      </w:r>
+      <w:r>
+        <w:rPr>
+          <w:rFonts w:ascii="Helvetica" w:eastAsia="Times New Roman" w:hAnsi="Helvetica" w:cs="Times New Roman"/>
+          <w:color w:val="000000"/>
+          <w:sz w:val="18"/>
+          <w:szCs w:val="18"/>
+        </w:rPr>
+        <w:br/>
+      </w:r>
+      <w:r>
+        <w:rPr>
+          <w:rFonts w:ascii="Helvetica" w:eastAsia="Times New Roman" w:hAnsi="Helvetica" w:cs="Times New Roman"/>
+          <w:color w:val="4472C4" w:themeColor="accent1"/>
+          <w:sz w:val="18"/>
+          <w:szCs w:val="18"/>
+        </w:rPr>
+        <w:t>Thank you for pointing this out—we’ve added a citation to Wang &amp; Huang for the discussion on the response to CO2 (line 171).</w:t>
+      </w:r>
+      <w:r>
+        <w:rPr>
+          <w:rFonts w:ascii="Helvetica" w:eastAsia="Times New Roman" w:hAnsi="Helvetica" w:cs="Times New Roman"/>
+          <w:color w:val="000000"/>
+          <w:sz w:val="18"/>
+          <w:szCs w:val="18"/>
+        </w:rPr>
+        <w:br/>
+      </w:r>
+      <w:r>
+        <w:rPr>
+          <w:rFonts w:ascii="Helvetica" w:eastAsia="Times New Roman" w:hAnsi="Helvetica" w:cs="Times New Roman"/>
+          <w:color w:val="000000"/>
+          <w:sz w:val="18"/>
+          <w:szCs w:val="18"/>
+        </w:rPr>
+        <w:br/>
+      </w:r>
+      <w:r>
+        <w:rPr>
+          <w:rFonts w:ascii="Helvetica" w:eastAsia="Times New Roman" w:hAnsi="Helvetica" w:cs="Times New Roman"/>
+          <w:color w:val="000000"/>
+          <w:sz w:val="18"/>
+          <w:szCs w:val="18"/>
+        </w:rPr>
+        <w:br/>
+      </w:r>
+      <w:r>
+        <w:rPr>
+          <w:rFonts w:ascii="Helvetica" w:eastAsia="Times New Roman" w:hAnsi="Helvetica" w:cs="Times New Roman"/>
+          <w:color w:val="000000"/>
+          <w:sz w:val="18"/>
+          <w:szCs w:val="18"/>
+          <w:shd w:val="clear" w:color="auto" w:fill="FFFFFF"/>
+        </w:rPr>
+        <w:t>Reviewer #2 Evaluations:</w:t>
+      </w:r>
+      <w:r>
+        <w:rPr>
+          <w:rFonts w:ascii="Helvetica" w:eastAsia="Times New Roman" w:hAnsi="Helvetica" w:cs="Times New Roman"/>
+          <w:color w:val="000000"/>
+          <w:sz w:val="18"/>
+          <w:szCs w:val="18"/>
+        </w:rPr>
+        <w:br/>
+      </w:r>
+      <w:r>
+        <w:rPr>
+          <w:rFonts w:ascii="Helvetica" w:eastAsia="Times New Roman" w:hAnsi="Helvetica" w:cs="Times New Roman"/>
+          <w:color w:val="000000"/>
+          <w:sz w:val="18"/>
+          <w:szCs w:val="18"/>
+          <w:shd w:val="clear" w:color="auto" w:fill="FFFFFF"/>
+        </w:rPr>
+        <w:t>Science Category (Required): Science Category 1</w:t>
+      </w:r>
+      <w:r>
+        <w:rPr>
+          <w:rFonts w:ascii="Helvetica" w:eastAsia="Times New Roman" w:hAnsi="Helvetica" w:cs="Times New Roman"/>
+          <w:color w:val="000000"/>
+          <w:sz w:val="18"/>
+          <w:szCs w:val="18"/>
+        </w:rPr>
+        <w:br/>
+      </w:r>
+      <w:r>
+        <w:rPr>
+          <w:rFonts w:ascii="Helvetica" w:eastAsia="Times New Roman" w:hAnsi="Helvetica" w:cs="Times New Roman"/>
+          <w:color w:val="000000"/>
+          <w:sz w:val="18"/>
+          <w:szCs w:val="18"/>
+          <w:shd w:val="clear" w:color="auto" w:fill="FFFFFF"/>
+        </w:rPr>
+        <w:t>Presentation Category: Presentation Category B</w:t>
+      </w:r>
+      <w:r>
+        <w:rPr>
+          <w:rFonts w:ascii="Helvetica" w:eastAsia="Times New Roman" w:hAnsi="Helvetica" w:cs="Times New Roman"/>
+          <w:color w:val="000000"/>
+          <w:sz w:val="18"/>
+          <w:szCs w:val="18"/>
+        </w:rPr>
+        <w:br/>
+      </w:r>
+      <w:r>
+        <w:rPr>
+          <w:rFonts w:ascii="Helvetica" w:eastAsia="Times New Roman" w:hAnsi="Helvetica" w:cs="Times New Roman"/>
+          <w:color w:val="000000"/>
+          <w:sz w:val="18"/>
+          <w:szCs w:val="18"/>
+          <w:shd w:val="clear" w:color="auto" w:fill="FFFFFF"/>
+        </w:rPr>
+        <w:t>Key Points (Required): Yes</w:t>
+      </w:r>
+      <w:r>
+        <w:rPr>
+          <w:rFonts w:ascii="Helvetica" w:eastAsia="Times New Roman" w:hAnsi="Helvetica" w:cs="Times New Roman"/>
+          <w:color w:val="000000"/>
+          <w:sz w:val="18"/>
+          <w:szCs w:val="18"/>
+        </w:rPr>
+        <w:br/>
+      </w:r>
+      <w:r>
+        <w:rPr>
+          <w:rFonts w:ascii="Helvetica" w:eastAsia="Times New Roman" w:hAnsi="Helvetica" w:cs="Times New Roman"/>
+          <w:color w:val="000000"/>
+          <w:sz w:val="18"/>
+          <w:szCs w:val="18"/>
+        </w:rPr>
+        <w:br/>
+      </w:r>
+      <w:r>
+        <w:rPr>
+          <w:rFonts w:ascii="Helvetica" w:eastAsia="Times New Roman" w:hAnsi="Helvetica" w:cs="Times New Roman"/>
+          <w:color w:val="000000"/>
+          <w:sz w:val="18"/>
+          <w:szCs w:val="18"/>
+          <w:shd w:val="clear" w:color="auto" w:fill="FFFFFF"/>
+        </w:rPr>
+        <w:t>Reviewer #2 (Comments to Author (shown to authors):</w:t>
+      </w:r>
+      <w:r>
+        <w:rPr>
+          <w:rFonts w:ascii="Helvetica" w:eastAsia="Times New Roman" w:hAnsi="Helvetica" w:cs="Times New Roman"/>
+          <w:color w:val="000000"/>
+          <w:sz w:val="18"/>
+          <w:szCs w:val="18"/>
+        </w:rPr>
+        <w:br/>
+      </w:r>
+      <w:r>
+        <w:rPr>
+          <w:rFonts w:ascii="Helvetica" w:eastAsia="Times New Roman" w:hAnsi="Helvetica" w:cs="Times New Roman"/>
+          <w:color w:val="000000"/>
+          <w:sz w:val="18"/>
+          <w:szCs w:val="18"/>
+        </w:rPr>
+        <w:br/>
+      </w:r>
+      <w:r>
+        <w:rPr>
+          <w:rFonts w:ascii="Helvetica" w:eastAsia="Times New Roman" w:hAnsi="Helvetica" w:cs="Times New Roman"/>
+          <w:color w:val="000000"/>
+          <w:sz w:val="18"/>
+          <w:szCs w:val="18"/>
+          <w:shd w:val="clear" w:color="auto" w:fill="FFFFFF"/>
+        </w:rPr>
+        <w:t>This paper explains why, even though adding CO2 increases outgoing longwave radiation (OLR), it still warms the surface in Antarctica. </w:t>
+      </w:r>
+      <w:r>
+        <w:rPr>
+          <w:rFonts w:ascii="Helvetica" w:eastAsia="Times New Roman" w:hAnsi="Helvetica" w:cs="Times New Roman"/>
+          <w:color w:val="000000"/>
+          <w:sz w:val="18"/>
+          <w:szCs w:val="18"/>
+        </w:rPr>
+        <w:br/>
+      </w:r>
+      <w:r>
+        <w:rPr>
+          <w:rFonts w:ascii="Helvetica" w:eastAsia="Times New Roman" w:hAnsi="Helvetica" w:cs="Times New Roman"/>
+          <w:color w:val="000000"/>
+          <w:sz w:val="18"/>
+          <w:szCs w:val="18"/>
+        </w:rPr>
+        <w:br/>
+      </w:r>
+      <w:r>
+        <w:rPr>
+          <w:rFonts w:ascii="Helvetica" w:eastAsia="Times New Roman" w:hAnsi="Helvetica" w:cs="Times New Roman"/>
+          <w:color w:val="000000"/>
+          <w:sz w:val="18"/>
+          <w:szCs w:val="18"/>
+          <w:shd w:val="clear" w:color="auto" w:fill="FFFFFF"/>
+        </w:rPr>
+        <w:t>They show that, if CO2 is varied independently, the top-of-atmosphere (TOA) greenhouse effect (GHE) decreases for all seasons except the austral winter months, whereas the surface GHE increases for all months. Using the fact that the Antarctic atmosphere is in radiative-advective balance and that the coupled boundary layer and surface system can only lose heat by upward radiation, they derive a simple expression for surface temperature change that depends on CO2 concentration and initial surface temperature. They then use a radiative-advective-turbulent single column model to verify the accuracy of their simple derivation.</w:t>
+      </w:r>
+      <w:r>
+        <w:rPr>
+          <w:rFonts w:ascii="Helvetica" w:eastAsia="Times New Roman" w:hAnsi="Helvetica" w:cs="Times New Roman"/>
+          <w:color w:val="000000"/>
+          <w:sz w:val="18"/>
+          <w:szCs w:val="18"/>
+        </w:rPr>
+        <w:br/>
+      </w:r>
+      <w:r>
+        <w:rPr>
+          <w:rFonts w:ascii="Helvetica" w:eastAsia="Times New Roman" w:hAnsi="Helvetica" w:cs="Times New Roman"/>
+          <w:color w:val="000000"/>
+          <w:sz w:val="18"/>
+          <w:szCs w:val="18"/>
+        </w:rPr>
+        <w:br/>
+      </w:r>
+      <w:r>
+        <w:rPr>
+          <w:rFonts w:ascii="Helvetica" w:eastAsia="Times New Roman" w:hAnsi="Helvetica" w:cs="Times New Roman"/>
+          <w:color w:val="000000"/>
+          <w:sz w:val="18"/>
+          <w:szCs w:val="18"/>
+          <w:shd w:val="clear" w:color="auto" w:fill="FFFFFF"/>
+        </w:rPr>
+        <w:t>I have a few minor comments but think the paper is very good and I recommend publication after addressing my comments.</w:t>
+      </w:r>
+      <w:r>
+        <w:rPr>
+          <w:rFonts w:ascii="Helvetica" w:eastAsia="Times New Roman" w:hAnsi="Helvetica" w:cs="Times New Roman"/>
+          <w:color w:val="000000"/>
+          <w:sz w:val="18"/>
+          <w:szCs w:val="18"/>
+        </w:rPr>
+        <w:br/>
+      </w:r>
+      <w:r>
+        <w:rPr>
+          <w:rFonts w:ascii="Helvetica" w:eastAsia="Times New Roman" w:hAnsi="Helvetica" w:cs="Times New Roman"/>
+          <w:color w:val="000000"/>
+          <w:sz w:val="18"/>
+          <w:szCs w:val="18"/>
+        </w:rPr>
+        <w:br/>
+      </w:r>
+      <w:r>
+        <w:rPr>
+          <w:rFonts w:ascii="Helvetica" w:eastAsia="Times New Roman" w:hAnsi="Helvetica" w:cs="Times New Roman"/>
+          <w:color w:val="000000"/>
+          <w:sz w:val="18"/>
+          <w:szCs w:val="18"/>
+          <w:shd w:val="clear" w:color="auto" w:fill="FFFFFF"/>
+        </w:rPr>
+        <w:t>Comments</w:t>
+      </w:r>
+      <w:r>
+        <w:rPr>
+          <w:rFonts w:ascii="Helvetica" w:eastAsia="Times New Roman" w:hAnsi="Helvetica" w:cs="Times New Roman"/>
+          <w:color w:val="000000"/>
+          <w:sz w:val="18"/>
+          <w:szCs w:val="18"/>
+        </w:rPr>
+        <w:br/>
+      </w:r>
+      <w:r>
+        <w:rPr>
+          <w:rFonts w:ascii="Helvetica" w:eastAsia="Times New Roman" w:hAnsi="Helvetica" w:cs="Times New Roman"/>
+          <w:color w:val="000000"/>
+          <w:sz w:val="18"/>
+          <w:szCs w:val="18"/>
+        </w:rPr>
         <w:lastRenderedPageBreak/>
-        <w:t>Line 137: this temperature jump phenomenon was documented as early as Manabe &amp; Stricker 1964. </w:t>
-      </w:r>
-      <w:r>
-        <w:rPr>
-          <w:rFonts w:ascii="Helvetica" w:eastAsia="Times New Roman" w:hAnsi="Helvetica" w:cs="Times New Roman"/>
-          <w:color w:val="000000"/>
-          <w:sz w:val="18"/>
-          <w:szCs w:val="18"/>
-        </w:rPr>
-        <w:br/>
-      </w:r>
-      <w:r>
-        <w:rPr>
-          <w:rFonts w:ascii="Helvetica" w:eastAsia="Times New Roman" w:hAnsi="Helvetica" w:cs="Times New Roman"/>
-          <w:color w:val="4472C4" w:themeColor="accent1"/>
-          <w:sz w:val="18"/>
-          <w:szCs w:val="18"/>
-        </w:rPr>
-        <w:t xml:space="preserve">Reference added in </w:t>
-      </w:r>
-      <w:r>
-        <w:rPr>
-          <w:rFonts w:ascii="Helvetica" w:eastAsia="Times New Roman" w:hAnsi="Helvetica" w:cs="Times New Roman"/>
-          <w:color w:val="4472C4" w:themeColor="accent1"/>
-          <w:sz w:val="18"/>
-          <w:szCs w:val="18"/>
-        </w:rPr>
-        <w:t>paragraph after line 146. The temperature jump phenomenon is slightly different between the two scenarios, as in Manabe and Stricker, the temperature jump is not physically realizable/stable without the addition of convection/turbulence.</w:t>
-      </w:r>
-      <w:r>
-        <w:rPr>
-          <w:rFonts w:ascii="Helvetica" w:eastAsia="Times New Roman" w:hAnsi="Helvetica" w:cs="Times New Roman"/>
-          <w:color w:val="000000"/>
-          <w:sz w:val="18"/>
-          <w:szCs w:val="18"/>
-        </w:rPr>
-        <w:br/>
-      </w:r>
-      <w:commentRangeStart w:id="2"/>
-      <w:r>
-        <w:rPr>
-          <w:rFonts w:ascii="Helvetica" w:eastAsia="Times New Roman" w:hAnsi="Helvetica" w:cs="Times New Roman"/>
-          <w:color w:val="000000"/>
-          <w:sz w:val="18"/>
-          <w:szCs w:val="18"/>
-          <w:shd w:val="clear" w:color="auto" w:fill="FFFFFF"/>
-        </w:rPr>
-        <w:t>Eq. 6: reference and rationale to this formulation, including the k(z) expression and choice of d=100m?</w:t>
-      </w:r>
-      <w:commentRangeEnd w:id="2"/>
-      <w:r>
-        <w:rPr>
-          <w:rStyle w:val="CommentReference"/>
-        </w:rPr>
-        <w:commentReference w:id="2"/>
-      </w:r>
-      <w:r>
-        <w:rPr>
-          <w:rFonts w:ascii="Helvetica" w:eastAsia="Times New Roman" w:hAnsi="Helvetica" w:cs="Times New Roman"/>
-          <w:color w:val="000000"/>
-          <w:sz w:val="18"/>
-          <w:szCs w:val="18"/>
-        </w:rPr>
-        <w:br/>
-      </w:r>
-      <w:r>
-        <w:rPr>
-          <w:rFonts w:ascii="Helvetica" w:eastAsia="Times New Roman" w:hAnsi="Helvetica" w:cs="Times New Roman"/>
-          <w:color w:val="000000"/>
-          <w:sz w:val="18"/>
-          <w:szCs w:val="18"/>
-        </w:rPr>
-        <w:br/>
-      </w:r>
-      <w:r>
-        <w:rPr>
-          <w:rFonts w:ascii="Helvetica" w:eastAsia="Times New Roman" w:hAnsi="Helvetica" w:cs="Times New Roman"/>
-          <w:color w:val="000000"/>
-          <w:sz w:val="18"/>
-          <w:szCs w:val="18"/>
-        </w:rPr>
-        <w:br/>
-      </w:r>
-      <w:r>
-        <w:rPr>
-          <w:rFonts w:ascii="Helvetica" w:eastAsia="Times New Roman" w:hAnsi="Helvetica" w:cs="Times New Roman"/>
-          <w:color w:val="000000"/>
-          <w:sz w:val="18"/>
-          <w:szCs w:val="18"/>
-          <w:shd w:val="clear" w:color="auto" w:fill="FFFFFF"/>
-        </w:rPr>
-        <w:t xml:space="preserve">Eq. 4: </w:t>
+        <w:br/>
+      </w:r>
+      <w:r>
+        <w:rPr>
+          <w:rFonts w:ascii="Helvetica" w:eastAsia="Times New Roman" w:hAnsi="Helvetica" w:cs="Times New Roman"/>
+          <w:color w:val="000000"/>
+          <w:sz w:val="18"/>
+          <w:szCs w:val="18"/>
+          <w:shd w:val="clear" w:color="auto" w:fill="FFFFFF"/>
+        </w:rPr>
+        <w:t xml:space="preserve">Fig 1: Can you comment on why GHE </w:t>
       </w:r>
       <w:proofErr w:type="spellStart"/>
       <w:r>
@@ -1585,7 +2334,7 @@
           <w:szCs w:val="18"/>
           <w:shd w:val="clear" w:color="auto" w:fill="FFFFFF"/>
         </w:rPr>
-        <w:t>Pierrhumbert</w:t>
+        <w:t>sfc</w:t>
       </w:r>
       <w:proofErr w:type="spellEnd"/>
       <w:r>
@@ -1596,7 +2345,147 @@
           <w:szCs w:val="18"/>
           <w:shd w:val="clear" w:color="auto" w:fill="FFFFFF"/>
         </w:rPr>
-        <w:t xml:space="preserve"> (2010, Principles of planetary climate) should be cited as the original formulation of this group of idea that derives the log relationship from spectrally averaged perspective, i.e., based on such radiative properties as bandwidth; this is distinctive from the idea that is based on the spectrally resolved radiance and interprets the forcing as resulting from the displacement of emission level (Huang &amp; Bani </w:t>
+        <w:t xml:space="preserve"> is much higher in December than the rest of the year. Is it just that surface temperature is higher in December (equation 3)?</w:t>
+      </w:r>
+      <w:r>
+        <w:rPr>
+          <w:rFonts w:ascii="Helvetica" w:eastAsia="Times New Roman" w:hAnsi="Helvetica" w:cs="Times New Roman"/>
+          <w:color w:val="000000"/>
+          <w:sz w:val="18"/>
+          <w:szCs w:val="18"/>
+        </w:rPr>
+        <w:br/>
+      </w:r>
+      <w:r>
+        <w:rPr>
+          <w:rFonts w:ascii="Helvetica" w:eastAsia="Times New Roman" w:hAnsi="Helvetica" w:cs="Times New Roman"/>
+          <w:color w:val="4472C4" w:themeColor="accent1"/>
+          <w:sz w:val="18"/>
+          <w:szCs w:val="18"/>
+        </w:rPr>
+        <w:t xml:space="preserve">We’ve added this explanation into the caption of figure 1. </w:t>
+      </w:r>
+      <w:r>
+        <w:rPr>
+          <w:rFonts w:ascii="Helvetica" w:eastAsia="Times New Roman" w:hAnsi="Helvetica" w:cs="Times New Roman"/>
+          <w:color w:val="000000"/>
+          <w:sz w:val="18"/>
+          <w:szCs w:val="18"/>
+        </w:rPr>
+        <w:br/>
+      </w:r>
+      <w:r>
+        <w:rPr>
+          <w:rFonts w:ascii="Helvetica" w:eastAsia="Times New Roman" w:hAnsi="Helvetica" w:cs="Times New Roman"/>
+          <w:color w:val="000000"/>
+          <w:sz w:val="18"/>
+          <w:szCs w:val="18"/>
+          <w:shd w:val="clear" w:color="auto" w:fill="FFFFFF"/>
+        </w:rPr>
+        <w:t xml:space="preserve">L. 95 CO2 </w:t>
+      </w:r>
+      <w:r>
+        <w:rPr>
+          <w:rFonts w:ascii="Times New Roman" w:eastAsia="Times New Roman" w:hAnsi="Times New Roman" w:cs="Times New Roman"/>
+          <w:color w:val="000000"/>
+          <w:sz w:val="18"/>
+          <w:szCs w:val="18"/>
+          <w:shd w:val="clear" w:color="auto" w:fill="FFFFFF"/>
+        </w:rPr>
+        <w:t>→</w:t>
+      </w:r>
+      <w:r>
+        <w:rPr>
+          <w:rFonts w:ascii="Helvetica" w:eastAsia="Times New Roman" w:hAnsi="Helvetica" w:cs="Times New Roman"/>
+          <w:color w:val="000000"/>
+          <w:sz w:val="18"/>
+          <w:szCs w:val="18"/>
+          <w:shd w:val="clear" w:color="auto" w:fill="FFFFFF"/>
+        </w:rPr>
+        <w:t xml:space="preserve"> O3</w:t>
+      </w:r>
+      <w:r>
+        <w:rPr>
+          <w:rFonts w:ascii="Helvetica" w:eastAsia="Times New Roman" w:hAnsi="Helvetica" w:cs="Times New Roman"/>
+          <w:color w:val="000000"/>
+          <w:sz w:val="18"/>
+          <w:szCs w:val="18"/>
+        </w:rPr>
+        <w:br/>
+      </w:r>
+      <w:r>
+        <w:rPr>
+          <w:rFonts w:ascii="Helvetica" w:eastAsia="Times New Roman" w:hAnsi="Helvetica" w:cs="Times New Roman"/>
+          <w:color w:val="4472C4" w:themeColor="accent1"/>
+          <w:sz w:val="18"/>
+          <w:szCs w:val="18"/>
+        </w:rPr>
+        <w:t xml:space="preserve">We’ve modified this to O3. </w:t>
+      </w:r>
+      <w:r>
+        <w:rPr>
+          <w:rFonts w:ascii="Helvetica" w:eastAsia="Times New Roman" w:hAnsi="Helvetica" w:cs="Times New Roman"/>
+          <w:color w:val="000000"/>
+          <w:sz w:val="18"/>
+          <w:szCs w:val="18"/>
+        </w:rPr>
+        <w:br/>
+      </w:r>
+      <w:r>
+        <w:rPr>
+          <w:rFonts w:ascii="Helvetica" w:eastAsia="Times New Roman" w:hAnsi="Helvetica" w:cs="Times New Roman"/>
+          <w:color w:val="000000"/>
+          <w:sz w:val="18"/>
+          <w:szCs w:val="18"/>
+          <w:shd w:val="clear" w:color="auto" w:fill="FFFFFF"/>
+        </w:rPr>
+        <w:t>L. 138: Why are there only nine positive values? Are these the months with an inversion?</w:t>
+      </w:r>
+      <w:r>
+        <w:rPr>
+          <w:rFonts w:ascii="Helvetica" w:eastAsia="Times New Roman" w:hAnsi="Helvetica" w:cs="Times New Roman"/>
+          <w:color w:val="000000"/>
+          <w:sz w:val="18"/>
+          <w:szCs w:val="18"/>
+        </w:rPr>
+        <w:br/>
+      </w:r>
+      <w:r>
+        <w:rPr>
+          <w:rFonts w:ascii="Helvetica" w:eastAsia="Times New Roman" w:hAnsi="Helvetica" w:cs="Times New Roman"/>
+          <w:color w:val="4472C4" w:themeColor="accent1"/>
+          <w:sz w:val="18"/>
+          <w:szCs w:val="18"/>
+        </w:rPr>
+        <w:t xml:space="preserve">These are all but the summer months (December-February), which have weaker inversions. </w:t>
+      </w:r>
+      <w:r>
+        <w:rPr>
+          <w:rFonts w:ascii="Helvetica" w:eastAsia="Times New Roman" w:hAnsi="Helvetica" w:cs="Times New Roman"/>
+          <w:color w:val="4472C4" w:themeColor="accent1"/>
+          <w:sz w:val="18"/>
+          <w:szCs w:val="18"/>
+        </w:rPr>
+        <w:t xml:space="preserve">This has been clarified in line 153. </w:t>
+      </w:r>
+      <w:r>
+        <w:rPr>
+          <w:rFonts w:ascii="Helvetica" w:eastAsia="Times New Roman" w:hAnsi="Helvetica" w:cs="Times New Roman"/>
+          <w:color w:val="000000"/>
+          <w:sz w:val="18"/>
+          <w:szCs w:val="18"/>
+        </w:rPr>
+        <w:br/>
+      </w:r>
+      <w:r>
+        <w:rPr>
+          <w:rFonts w:ascii="Helvetica" w:eastAsia="Times New Roman" w:hAnsi="Helvetica" w:cs="Times New Roman"/>
+          <w:color w:val="000000"/>
+          <w:sz w:val="18"/>
+          <w:szCs w:val="18"/>
+          <w:shd w:val="clear" w:color="auto" w:fill="FFFFFF"/>
+        </w:rPr>
+        <w:t xml:space="preserve">Eq 10: what is </w:t>
       </w:r>
       <w:proofErr w:type="spellStart"/>
       <w:r>
@@ -1607,7 +2496,7 @@
           <w:szCs w:val="18"/>
           <w:shd w:val="clear" w:color="auto" w:fill="FFFFFF"/>
         </w:rPr>
-        <w:t>Shahabadi</w:t>
+        <w:t>t</w:t>
       </w:r>
       <w:proofErr w:type="spellEnd"/>
       <w:r>
@@ -1618,531 +2507,108 @@
           <w:szCs w:val="18"/>
           <w:shd w:val="clear" w:color="auto" w:fill="FFFFFF"/>
         </w:rPr>
-        <w:t>, 2014). </w:t>
-      </w:r>
-      <w:r>
-        <w:rPr>
-          <w:rFonts w:ascii="Helvetica" w:eastAsia="Times New Roman" w:hAnsi="Helvetica" w:cs="Times New Roman"/>
-          <w:color w:val="000000"/>
-          <w:sz w:val="18"/>
-          <w:szCs w:val="18"/>
-        </w:rPr>
-        <w:br/>
-      </w:r>
-      <w:r>
-        <w:rPr>
-          <w:rFonts w:ascii="Helvetica" w:eastAsia="Times New Roman" w:hAnsi="Helvetica" w:cs="Times New Roman"/>
-          <w:color w:val="4472C4" w:themeColor="accent1"/>
-          <w:sz w:val="18"/>
-          <w:szCs w:val="18"/>
-        </w:rPr>
-        <w:t>Descriptions and references have been added in the paragraph preceding equation 4</w:t>
-      </w:r>
-      <w:r>
-        <w:rPr>
-          <w:rFonts w:ascii="Helvetica" w:eastAsia="Times New Roman" w:hAnsi="Helvetica" w:cs="Times New Roman"/>
-          <w:color w:val="4472C4" w:themeColor="accent1"/>
-          <w:sz w:val="18"/>
-          <w:szCs w:val="18"/>
-        </w:rPr>
-        <w:t>.</w:t>
-      </w:r>
-      <w:r>
-        <w:rPr>
-          <w:rFonts w:ascii="Helvetica" w:eastAsia="Times New Roman" w:hAnsi="Helvetica" w:cs="Times New Roman"/>
-          <w:color w:val="000000"/>
-          <w:sz w:val="18"/>
-          <w:szCs w:val="18"/>
-        </w:rPr>
-        <w:br/>
-      </w:r>
-      <w:r>
-        <w:rPr>
-          <w:rFonts w:ascii="Helvetica" w:eastAsia="Times New Roman" w:hAnsi="Helvetica" w:cs="Times New Roman"/>
-          <w:color w:val="000000"/>
-          <w:sz w:val="18"/>
-          <w:szCs w:val="18"/>
-        </w:rPr>
-        <w:br/>
-      </w:r>
-      <w:r>
-        <w:rPr>
-          <w:rFonts w:ascii="Helvetica" w:eastAsia="Times New Roman" w:hAnsi="Helvetica" w:cs="Times New Roman"/>
-          <w:color w:val="000000"/>
-          <w:sz w:val="18"/>
-          <w:szCs w:val="18"/>
-          <w:shd w:val="clear" w:color="auto" w:fill="FFFFFF"/>
-        </w:rPr>
-        <w:t>2. Relevance of the model and results </w:t>
-      </w:r>
-      <w:r>
-        <w:rPr>
-          <w:rFonts w:ascii="Helvetica" w:eastAsia="Times New Roman" w:hAnsi="Helvetica" w:cs="Times New Roman"/>
-          <w:color w:val="000000"/>
-          <w:sz w:val="18"/>
-          <w:szCs w:val="18"/>
-        </w:rPr>
-        <w:br/>
-      </w:r>
-      <w:r>
-        <w:rPr>
-          <w:rFonts w:ascii="Helvetica" w:eastAsia="Times New Roman" w:hAnsi="Helvetica" w:cs="Times New Roman"/>
-          <w:color w:val="000000"/>
-          <w:sz w:val="18"/>
-          <w:szCs w:val="18"/>
-          <w:shd w:val="clear" w:color="auto" w:fill="FFFFFF"/>
-        </w:rPr>
-        <w:t xml:space="preserve">Given that this is a single point-based toy model, how much can the results be related to the reality? Some proper discussions are necessary to note what findings are robust and generalizable and what may be subject to caveats. For example, the limitation(s) of fixing advective heating, which in reality may vary and lead to surface warming. </w:t>
+        <w:t xml:space="preserve">? And is it not </w:t>
+      </w:r>
+      <w:proofErr w:type="spellStart"/>
+      <w:r>
+        <w:rPr>
+          <w:rFonts w:ascii="Helvetica" w:eastAsia="Times New Roman" w:hAnsi="Helvetica" w:cs="Times New Roman"/>
+          <w:color w:val="000000"/>
+          <w:sz w:val="18"/>
+          <w:szCs w:val="18"/>
+          <w:shd w:val="clear" w:color="auto" w:fill="FFFFFF"/>
+        </w:rPr>
+        <w:t>dFadv</w:t>
+      </w:r>
+      <w:proofErr w:type="spellEnd"/>
+      <w:r>
+        <w:rPr>
+          <w:rFonts w:ascii="Helvetica" w:eastAsia="Times New Roman" w:hAnsi="Helvetica" w:cs="Times New Roman"/>
+          <w:color w:val="000000"/>
+          <w:sz w:val="18"/>
+          <w:szCs w:val="18"/>
+          <w:shd w:val="clear" w:color="auto" w:fill="FFFFFF"/>
+        </w:rPr>
+        <w:t>/</w:t>
+      </w:r>
+      <w:proofErr w:type="spellStart"/>
+      <w:r>
+        <w:rPr>
+          <w:rFonts w:ascii="Helvetica" w:eastAsia="Times New Roman" w:hAnsi="Helvetica" w:cs="Times New Roman"/>
+          <w:color w:val="000000"/>
+          <w:sz w:val="18"/>
+          <w:szCs w:val="18"/>
+          <w:shd w:val="clear" w:color="auto" w:fill="FFFFFF"/>
+        </w:rPr>
+        <w:t>dz</w:t>
+      </w:r>
+      <w:proofErr w:type="spellEnd"/>
+      <w:r>
+        <w:rPr>
+          <w:rFonts w:ascii="Helvetica" w:eastAsia="Times New Roman" w:hAnsi="Helvetica" w:cs="Times New Roman"/>
+          <w:color w:val="000000"/>
+          <w:sz w:val="18"/>
+          <w:szCs w:val="18"/>
+          <w:shd w:val="clear" w:color="auto" w:fill="FFFFFF"/>
+        </w:rPr>
+        <w:t>?</w:t>
+      </w:r>
+      <w:r>
+        <w:rPr>
+          <w:rFonts w:ascii="Helvetica" w:eastAsia="Times New Roman" w:hAnsi="Helvetica" w:cs="Times New Roman"/>
+          <w:color w:val="000000"/>
+          <w:sz w:val="18"/>
+          <w:szCs w:val="18"/>
+        </w:rPr>
+        <w:br/>
+      </w:r>
+      <w:r>
+        <w:rPr>
+          <w:rFonts w:ascii="Helvetica" w:eastAsia="Times New Roman" w:hAnsi="Helvetica" w:cs="Times New Roman"/>
+          <w:color w:val="4472C4" w:themeColor="accent1"/>
+          <w:sz w:val="18"/>
+          <w:szCs w:val="18"/>
+        </w:rPr>
+        <w:t xml:space="preserve">We’ve defined t as time. In the model, we are calculating a heating rate and prescribing a flux based on that, so the direction of the advection is not of particular importance. Since the advection term has no directionality, we assume </w:t>
       </w:r>
       <w:proofErr w:type="gramStart"/>
       <w:r>
         <w:rPr>
           <w:rFonts w:ascii="Helvetica" w:eastAsia="Times New Roman" w:hAnsi="Helvetica" w:cs="Times New Roman"/>
-          <w:color w:val="000000"/>
-          <w:sz w:val="18"/>
-          <w:szCs w:val="18"/>
-          <w:shd w:val="clear" w:color="auto" w:fill="FFFFFF"/>
-        </w:rPr>
-        <w:t>And also</w:t>
+          <w:color w:val="4472C4" w:themeColor="accent1"/>
+          <w:sz w:val="18"/>
+          <w:szCs w:val="18"/>
+        </w:rPr>
+        <w:t>the majority of</w:t>
       </w:r>
       <w:proofErr w:type="gramEnd"/>
       <w:r>
         <w:rPr>
           <w:rFonts w:ascii="Helvetica" w:eastAsia="Times New Roman" w:hAnsi="Helvetica" w:cs="Times New Roman"/>
-          <w:color w:val="000000"/>
-          <w:sz w:val="18"/>
-          <w:szCs w:val="18"/>
-          <w:shd w:val="clear" w:color="auto" w:fill="FFFFFF"/>
-        </w:rPr>
-        <w:t xml:space="preserve"> fixing the turbulent parameter K0 and limiting the turbulent flux to the lowest ~100m. </w:t>
-      </w:r>
-      <w:r>
-        <w:rPr>
-          <w:rFonts w:ascii="Helvetica" w:eastAsia="Times New Roman" w:hAnsi="Helvetica" w:cs="Times New Roman"/>
-          <w:color w:val="000000"/>
-          <w:sz w:val="18"/>
-          <w:szCs w:val="18"/>
-        </w:rPr>
-        <w:br/>
-      </w:r>
-      <w:r>
-        <w:rPr>
-          <w:rFonts w:ascii="Helvetica" w:eastAsia="Times New Roman" w:hAnsi="Helvetica" w:cs="Times New Roman"/>
-          <w:color w:val="4472C4" w:themeColor="accent1"/>
-          <w:sz w:val="18"/>
-          <w:szCs w:val="18"/>
-        </w:rPr>
-        <w:t xml:space="preserve">We’ve discussed the limitations of a fixed heigh scale, as well as briefly discussing some of the sensitivity tests we have performed to test the impact of changing the height scale on the results in line 150. Additionally, we have added in a discussion on the limitations due to a fixed advective heating profile starting in line 159.  </w:t>
-      </w:r>
-      <w:r>
-        <w:rPr>
-          <w:rFonts w:ascii="Helvetica" w:eastAsia="Times New Roman" w:hAnsi="Helvetica" w:cs="Times New Roman"/>
-          <w:color w:val="000000"/>
-          <w:sz w:val="18"/>
-          <w:szCs w:val="18"/>
-        </w:rPr>
-        <w:br/>
-      </w:r>
-      <w:r>
-        <w:rPr>
-          <w:rFonts w:ascii="Helvetica" w:eastAsia="Times New Roman" w:hAnsi="Helvetica" w:cs="Times New Roman"/>
-          <w:color w:val="000000"/>
-          <w:sz w:val="18"/>
-          <w:szCs w:val="18"/>
-          <w:shd w:val="clear" w:color="auto" w:fill="FFFFFF"/>
-        </w:rPr>
-        <w:t>Additional comments</w:t>
-      </w:r>
-      <w:r>
-        <w:rPr>
-          <w:rFonts w:ascii="Helvetica" w:eastAsia="Times New Roman" w:hAnsi="Helvetica" w:cs="Times New Roman"/>
-          <w:color w:val="000000"/>
-          <w:sz w:val="18"/>
-          <w:szCs w:val="18"/>
-        </w:rPr>
-        <w:br/>
-      </w:r>
-      <w:r>
-        <w:rPr>
-          <w:rFonts w:ascii="Helvetica" w:eastAsia="Times New Roman" w:hAnsi="Helvetica" w:cs="Times New Roman"/>
-          <w:color w:val="000000"/>
-          <w:sz w:val="18"/>
-          <w:szCs w:val="18"/>
-        </w:rPr>
-        <w:br/>
-      </w:r>
-      <w:r>
-        <w:rPr>
-          <w:rFonts w:ascii="Helvetica" w:eastAsia="Times New Roman" w:hAnsi="Helvetica" w:cs="Times New Roman"/>
-          <w:color w:val="000000"/>
-          <w:sz w:val="18"/>
-          <w:szCs w:val="18"/>
-          <w:shd w:val="clear" w:color="auto" w:fill="FFFFFF"/>
-        </w:rPr>
-        <w:t>Paragraph after Line 100: What values are included in the "range of CO2 values"?</w:t>
-      </w:r>
-      <w:r>
-        <w:rPr>
-          <w:rFonts w:ascii="Helvetica" w:eastAsia="Times New Roman" w:hAnsi="Helvetica" w:cs="Times New Roman"/>
-          <w:color w:val="000000"/>
-          <w:sz w:val="18"/>
-          <w:szCs w:val="18"/>
-        </w:rPr>
-        <w:br/>
-      </w:r>
-      <w:r>
-        <w:rPr>
-          <w:rFonts w:ascii="Helvetica" w:eastAsia="Times New Roman" w:hAnsi="Helvetica" w:cs="Times New Roman"/>
-          <w:color w:val="4472C4" w:themeColor="accent1"/>
-          <w:sz w:val="18"/>
-          <w:szCs w:val="18"/>
-        </w:rPr>
-        <w:t>Exact values of CO2 that are used are now provided in the paragraph after line 101.</w:t>
-      </w:r>
-      <w:r>
-        <w:rPr>
-          <w:rFonts w:ascii="Helvetica" w:eastAsia="Times New Roman" w:hAnsi="Helvetica" w:cs="Times New Roman"/>
-          <w:color w:val="000000"/>
-          <w:sz w:val="18"/>
-          <w:szCs w:val="18"/>
-        </w:rPr>
-        <w:br/>
-      </w:r>
-      <w:r>
-        <w:rPr>
-          <w:rFonts w:ascii="Helvetica" w:eastAsia="Times New Roman" w:hAnsi="Helvetica" w:cs="Times New Roman"/>
-          <w:color w:val="000000"/>
-          <w:sz w:val="18"/>
-          <w:szCs w:val="18"/>
-          <w:shd w:val="clear" w:color="auto" w:fill="FFFFFF"/>
-        </w:rPr>
-        <w:t>Fig 1 and other line plot</w:t>
-      </w:r>
-      <w:r>
-        <w:rPr>
-          <w:rFonts w:ascii="Helvetica" w:eastAsia="Times New Roman" w:hAnsi="Helvetica" w:cs="Times New Roman"/>
-          <w:sz w:val="18"/>
-          <w:szCs w:val="18"/>
-          <w:shd w:val="clear" w:color="auto" w:fill="FFFFFF"/>
-        </w:rPr>
-        <w:t>s: it would be easier to use log scale on x-axis for visualizing and testing the log relationship. </w:t>
-      </w:r>
-      <w:r>
-        <w:rPr>
-          <w:rFonts w:ascii="Helvetica" w:eastAsia="Times New Roman" w:hAnsi="Helvetica" w:cs="Times New Roman"/>
-          <w:color w:val="000000"/>
-          <w:sz w:val="18"/>
-          <w:szCs w:val="18"/>
-        </w:rPr>
-        <w:br/>
-      </w:r>
-      <w:r>
-        <w:rPr>
-          <w:rFonts w:ascii="Helvetica" w:eastAsia="Times New Roman" w:hAnsi="Helvetica" w:cs="Times New Roman"/>
-          <w:color w:val="4472C4" w:themeColor="accent1"/>
-          <w:sz w:val="18"/>
-          <w:szCs w:val="18"/>
-        </w:rPr>
-        <w:t>We’ve adjusted the plots that have varying CO2 levels to have log scales on the x-axis.</w:t>
-      </w:r>
-      <w:r>
-        <w:rPr>
-          <w:rFonts w:ascii="Helvetica" w:eastAsia="Times New Roman" w:hAnsi="Helvetica" w:cs="Times New Roman"/>
-          <w:color w:val="000000"/>
-          <w:sz w:val="18"/>
-          <w:szCs w:val="18"/>
-        </w:rPr>
-        <w:br/>
-      </w:r>
-      <w:r>
-        <w:rPr>
-          <w:rFonts w:ascii="Helvetica" w:eastAsia="Times New Roman" w:hAnsi="Helvetica" w:cs="Times New Roman"/>
-          <w:color w:val="000000"/>
-          <w:sz w:val="18"/>
-          <w:szCs w:val="18"/>
-          <w:shd w:val="clear" w:color="auto" w:fill="FFFFFF"/>
-        </w:rPr>
-        <w:t>Line 160. It would be relevant to compare to Wang &amp; Huang (2020, doi:10.1175/JCLI-D-19-0032.1), whose fig 4b showed qualitatively similar results with more sophisticated single column simulation. This result seems to corroborate the statement here and helps to verify robustness in this result. </w:t>
-      </w:r>
-      <w:r>
-        <w:rPr>
-          <w:rFonts w:ascii="Helvetica" w:eastAsia="Times New Roman" w:hAnsi="Helvetica" w:cs="Times New Roman"/>
-          <w:color w:val="000000"/>
-          <w:sz w:val="18"/>
-          <w:szCs w:val="18"/>
-        </w:rPr>
-        <w:br/>
-      </w:r>
-      <w:r>
-        <w:rPr>
-          <w:rFonts w:ascii="Helvetica" w:eastAsia="Times New Roman" w:hAnsi="Helvetica" w:cs="Times New Roman"/>
-          <w:color w:val="4472C4" w:themeColor="accent1"/>
-          <w:sz w:val="18"/>
-          <w:szCs w:val="18"/>
-        </w:rPr>
-        <w:t>Thank you for pointing this out—we’ve added a citation to Wang &amp; Huang for the discussion on the response to CO2 (line 171).</w:t>
-      </w:r>
-      <w:r>
-        <w:rPr>
-          <w:rFonts w:ascii="Helvetica" w:eastAsia="Times New Roman" w:hAnsi="Helvetica" w:cs="Times New Roman"/>
-          <w:color w:val="000000"/>
-          <w:sz w:val="18"/>
-          <w:szCs w:val="18"/>
-        </w:rPr>
-        <w:br/>
-      </w:r>
-      <w:r>
-        <w:rPr>
-          <w:rFonts w:ascii="Helvetica" w:eastAsia="Times New Roman" w:hAnsi="Helvetica" w:cs="Times New Roman"/>
-          <w:color w:val="000000"/>
-          <w:sz w:val="18"/>
-          <w:szCs w:val="18"/>
-        </w:rPr>
-        <w:br/>
-      </w:r>
-      <w:r>
-        <w:rPr>
-          <w:rFonts w:ascii="Helvetica" w:eastAsia="Times New Roman" w:hAnsi="Helvetica" w:cs="Times New Roman"/>
-          <w:color w:val="000000"/>
-          <w:sz w:val="18"/>
-          <w:szCs w:val="18"/>
-        </w:rPr>
-        <w:br/>
-      </w:r>
-      <w:r>
-        <w:rPr>
-          <w:rFonts w:ascii="Helvetica" w:eastAsia="Times New Roman" w:hAnsi="Helvetica" w:cs="Times New Roman"/>
-          <w:color w:val="000000"/>
-          <w:sz w:val="18"/>
-          <w:szCs w:val="18"/>
-          <w:shd w:val="clear" w:color="auto" w:fill="FFFFFF"/>
-        </w:rPr>
-        <w:t>Reviewer #2 Evaluations:</w:t>
-      </w:r>
-      <w:r>
-        <w:rPr>
-          <w:rFonts w:ascii="Helvetica" w:eastAsia="Times New Roman" w:hAnsi="Helvetica" w:cs="Times New Roman"/>
-          <w:color w:val="000000"/>
-          <w:sz w:val="18"/>
-          <w:szCs w:val="18"/>
-        </w:rPr>
-        <w:br/>
-      </w:r>
-      <w:r>
-        <w:rPr>
-          <w:rFonts w:ascii="Helvetica" w:eastAsia="Times New Roman" w:hAnsi="Helvetica" w:cs="Times New Roman"/>
-          <w:color w:val="000000"/>
-          <w:sz w:val="18"/>
-          <w:szCs w:val="18"/>
-          <w:shd w:val="clear" w:color="auto" w:fill="FFFFFF"/>
-        </w:rPr>
-        <w:t>Science Category (Required): Science Category 1</w:t>
-      </w:r>
-      <w:r>
-        <w:rPr>
-          <w:rFonts w:ascii="Helvetica" w:eastAsia="Times New Roman" w:hAnsi="Helvetica" w:cs="Times New Roman"/>
-          <w:color w:val="000000"/>
-          <w:sz w:val="18"/>
-          <w:szCs w:val="18"/>
-        </w:rPr>
-        <w:br/>
-      </w:r>
-      <w:r>
-        <w:rPr>
-          <w:rFonts w:ascii="Helvetica" w:eastAsia="Times New Roman" w:hAnsi="Helvetica" w:cs="Times New Roman"/>
-          <w:color w:val="000000"/>
-          <w:sz w:val="18"/>
-          <w:szCs w:val="18"/>
-          <w:shd w:val="clear" w:color="auto" w:fill="FFFFFF"/>
-        </w:rPr>
-        <w:t>Presentation Category: Presentation Category B</w:t>
-      </w:r>
-      <w:r>
-        <w:rPr>
-          <w:rFonts w:ascii="Helvetica" w:eastAsia="Times New Roman" w:hAnsi="Helvetica" w:cs="Times New Roman"/>
-          <w:color w:val="000000"/>
-          <w:sz w:val="18"/>
-          <w:szCs w:val="18"/>
-        </w:rPr>
-        <w:br/>
-      </w:r>
-      <w:r>
-        <w:rPr>
-          <w:rFonts w:ascii="Helvetica" w:eastAsia="Times New Roman" w:hAnsi="Helvetica" w:cs="Times New Roman"/>
-          <w:color w:val="000000"/>
-          <w:sz w:val="18"/>
-          <w:szCs w:val="18"/>
-          <w:shd w:val="clear" w:color="auto" w:fill="FFFFFF"/>
-        </w:rPr>
-        <w:t>Key Points (Required): Yes</w:t>
-      </w:r>
-      <w:r>
-        <w:rPr>
-          <w:rFonts w:ascii="Helvetica" w:eastAsia="Times New Roman" w:hAnsi="Helvetica" w:cs="Times New Roman"/>
-          <w:color w:val="000000"/>
-          <w:sz w:val="18"/>
-          <w:szCs w:val="18"/>
-        </w:rPr>
-        <w:br/>
-      </w:r>
-      <w:r>
-        <w:rPr>
-          <w:rFonts w:ascii="Helvetica" w:eastAsia="Times New Roman" w:hAnsi="Helvetica" w:cs="Times New Roman"/>
-          <w:color w:val="000000"/>
-          <w:sz w:val="18"/>
-          <w:szCs w:val="18"/>
-        </w:rPr>
-        <w:br/>
-      </w:r>
-      <w:r>
-        <w:rPr>
-          <w:rFonts w:ascii="Helvetica" w:eastAsia="Times New Roman" w:hAnsi="Helvetica" w:cs="Times New Roman"/>
-          <w:color w:val="000000"/>
-          <w:sz w:val="18"/>
-          <w:szCs w:val="18"/>
-          <w:shd w:val="clear" w:color="auto" w:fill="FFFFFF"/>
-        </w:rPr>
-        <w:t>Reviewer #2 (Comments to Author (shown to authors):</w:t>
-      </w:r>
-      <w:r>
-        <w:rPr>
-          <w:rFonts w:ascii="Helvetica" w:eastAsia="Times New Roman" w:hAnsi="Helvetica" w:cs="Times New Roman"/>
-          <w:color w:val="000000"/>
-          <w:sz w:val="18"/>
-          <w:szCs w:val="18"/>
-        </w:rPr>
-        <w:br/>
-      </w:r>
-      <w:r>
-        <w:rPr>
-          <w:rFonts w:ascii="Helvetica" w:eastAsia="Times New Roman" w:hAnsi="Helvetica" w:cs="Times New Roman"/>
-          <w:color w:val="000000"/>
-          <w:sz w:val="18"/>
-          <w:szCs w:val="18"/>
-        </w:rPr>
-        <w:br/>
-      </w:r>
-      <w:r>
-        <w:rPr>
-          <w:rFonts w:ascii="Helvetica" w:eastAsia="Times New Roman" w:hAnsi="Helvetica" w:cs="Times New Roman"/>
-          <w:color w:val="000000"/>
-          <w:sz w:val="18"/>
-          <w:szCs w:val="18"/>
-          <w:shd w:val="clear" w:color="auto" w:fill="FFFFFF"/>
-        </w:rPr>
-        <w:t>This paper explains why, even though adding CO2 increases outgoing longwave radiation (OLR), it still warms the surface in Antarctica. </w:t>
-      </w:r>
-      <w:r>
-        <w:rPr>
-          <w:rFonts w:ascii="Helvetica" w:eastAsia="Times New Roman" w:hAnsi="Helvetica" w:cs="Times New Roman"/>
-          <w:color w:val="000000"/>
-          <w:sz w:val="18"/>
-          <w:szCs w:val="18"/>
-        </w:rPr>
-        <w:br/>
-      </w:r>
-      <w:r>
-        <w:rPr>
-          <w:rFonts w:ascii="Helvetica" w:eastAsia="Times New Roman" w:hAnsi="Helvetica" w:cs="Times New Roman"/>
-          <w:color w:val="000000"/>
-          <w:sz w:val="18"/>
-          <w:szCs w:val="18"/>
-        </w:rPr>
-        <w:br/>
-      </w:r>
-      <w:r>
-        <w:rPr>
-          <w:rFonts w:ascii="Helvetica" w:eastAsia="Times New Roman" w:hAnsi="Helvetica" w:cs="Times New Roman"/>
-          <w:color w:val="000000"/>
-          <w:sz w:val="18"/>
-          <w:szCs w:val="18"/>
-          <w:shd w:val="clear" w:color="auto" w:fill="FFFFFF"/>
-        </w:rPr>
-        <w:t>They show that, if CO2 is varied independently, the top-of-atmosphere (TOA) greenhouse effect (GHE) decreases for all seasons except the austral winter months, whereas the surface GHE increases for all months. Using the fact that the Antarctic atmosphere is in radiative-advective balance and that the coupled boundary layer and surface system can only lose heat by upward radiation, they derive a simple expression for surface temperature change that depends on CO2 concentration and initial surface temperature. They then use a radiative-advective-turbulent single column model to verify the accuracy of their simple derivation.</w:t>
-      </w:r>
-      <w:r>
-        <w:rPr>
-          <w:rFonts w:ascii="Helvetica" w:eastAsia="Times New Roman" w:hAnsi="Helvetica" w:cs="Times New Roman"/>
-          <w:color w:val="000000"/>
-          <w:sz w:val="18"/>
-          <w:szCs w:val="18"/>
-        </w:rPr>
-        <w:br/>
-      </w:r>
-      <w:r>
-        <w:rPr>
-          <w:rFonts w:ascii="Helvetica" w:eastAsia="Times New Roman" w:hAnsi="Helvetica" w:cs="Times New Roman"/>
-          <w:color w:val="000000"/>
-          <w:sz w:val="18"/>
-          <w:szCs w:val="18"/>
-        </w:rPr>
-        <w:br/>
-      </w:r>
-      <w:r>
-        <w:rPr>
-          <w:rFonts w:ascii="Helvetica" w:eastAsia="Times New Roman" w:hAnsi="Helvetica" w:cs="Times New Roman"/>
-          <w:color w:val="000000"/>
-          <w:sz w:val="18"/>
-          <w:szCs w:val="18"/>
-          <w:shd w:val="clear" w:color="auto" w:fill="FFFFFF"/>
-        </w:rPr>
-        <w:t>I have a few minor comments but think the paper is very good and I recommend publication after addressing my comments.</w:t>
-      </w:r>
-      <w:r>
-        <w:rPr>
-          <w:rFonts w:ascii="Helvetica" w:eastAsia="Times New Roman" w:hAnsi="Helvetica" w:cs="Times New Roman"/>
-          <w:color w:val="000000"/>
-          <w:sz w:val="18"/>
-          <w:szCs w:val="18"/>
-        </w:rPr>
-        <w:br/>
-      </w:r>
-      <w:r>
-        <w:rPr>
-          <w:rFonts w:ascii="Helvetica" w:eastAsia="Times New Roman" w:hAnsi="Helvetica" w:cs="Times New Roman"/>
-          <w:color w:val="000000"/>
-          <w:sz w:val="18"/>
-          <w:szCs w:val="18"/>
-        </w:rPr>
-        <w:br/>
-      </w:r>
-      <w:r>
-        <w:rPr>
-          <w:rFonts w:ascii="Helvetica" w:eastAsia="Times New Roman" w:hAnsi="Helvetica" w:cs="Times New Roman"/>
-          <w:color w:val="000000"/>
-          <w:sz w:val="18"/>
-          <w:szCs w:val="18"/>
-          <w:shd w:val="clear" w:color="auto" w:fill="FFFFFF"/>
-        </w:rPr>
-        <w:t>Comments</w:t>
-      </w:r>
-      <w:r>
-        <w:rPr>
-          <w:rFonts w:ascii="Helvetica" w:eastAsia="Times New Roman" w:hAnsi="Helvetica" w:cs="Times New Roman"/>
-          <w:color w:val="000000"/>
-          <w:sz w:val="18"/>
-          <w:szCs w:val="18"/>
-        </w:rPr>
-        <w:br/>
-      </w:r>
-      <w:r>
-        <w:rPr>
-          <w:rFonts w:ascii="Helvetica" w:eastAsia="Times New Roman" w:hAnsi="Helvetica" w:cs="Times New Roman"/>
-          <w:color w:val="000000"/>
-          <w:sz w:val="18"/>
-          <w:szCs w:val="18"/>
-        </w:rPr>
-        <w:br/>
-      </w:r>
-      <w:r>
-        <w:rPr>
-          <w:rFonts w:ascii="Helvetica" w:eastAsia="Times New Roman" w:hAnsi="Helvetica" w:cs="Times New Roman"/>
-          <w:color w:val="000000"/>
-          <w:sz w:val="18"/>
-          <w:szCs w:val="18"/>
-          <w:shd w:val="clear" w:color="auto" w:fill="FFFFFF"/>
-        </w:rPr>
-        <w:t xml:space="preserve">Fig 1: Can you comment on why GHE </w:t>
+          <w:color w:val="4472C4" w:themeColor="accent1"/>
+          <w:sz w:val="18"/>
+          <w:szCs w:val="18"/>
+        </w:rPr>
+        <w:t xml:space="preserve"> it would be due to meridional heat transport, therefore we have it in the y direction. </w:t>
+      </w:r>
+      <w:r>
+        <w:rPr>
+          <w:rFonts w:ascii="Helvetica" w:eastAsia="Times New Roman" w:hAnsi="Helvetica" w:cs="Times New Roman"/>
+          <w:color w:val="000000"/>
+          <w:sz w:val="18"/>
+          <w:szCs w:val="18"/>
+        </w:rPr>
+        <w:br/>
+      </w:r>
+      <w:r>
+        <w:rPr>
+          <w:rFonts w:ascii="Helvetica" w:eastAsia="Times New Roman" w:hAnsi="Helvetica" w:cs="Times New Roman"/>
+          <w:color w:val="000000"/>
+          <w:sz w:val="18"/>
+          <w:szCs w:val="18"/>
+          <w:shd w:val="clear" w:color="auto" w:fill="FFFFFF"/>
+        </w:rPr>
+        <w:t xml:space="preserve">L.167: Shouldn't it be delta </w:t>
       </w:r>
       <w:proofErr w:type="spellStart"/>
       <w:r>
@@ -2153,7 +2619,7 @@
           <w:szCs w:val="18"/>
           <w:shd w:val="clear" w:color="auto" w:fill="FFFFFF"/>
         </w:rPr>
-        <w:t>sfc</w:t>
+        <w:t>GHEsfc</w:t>
       </w:r>
       <w:proofErr w:type="spellEnd"/>
       <w:r>
@@ -2164,130 +2630,7 @@
           <w:szCs w:val="18"/>
           <w:shd w:val="clear" w:color="auto" w:fill="FFFFFF"/>
         </w:rPr>
-        <w:t xml:space="preserve"> is much higher in December than the rest of the year. Is it just that surface temperature is higher in December (equation 3)?</w:t>
-      </w:r>
-      <w:r>
-        <w:rPr>
-          <w:rFonts w:ascii="Helvetica" w:eastAsia="Times New Roman" w:hAnsi="Helvetica" w:cs="Times New Roman"/>
-          <w:color w:val="000000"/>
-          <w:sz w:val="18"/>
-          <w:szCs w:val="18"/>
-        </w:rPr>
-        <w:br/>
-      </w:r>
-      <w:r>
-        <w:rPr>
-          <w:rFonts w:ascii="Helvetica" w:eastAsia="Times New Roman" w:hAnsi="Helvetica" w:cs="Times New Roman"/>
-          <w:color w:val="4472C4" w:themeColor="accent1"/>
-          <w:sz w:val="18"/>
-          <w:szCs w:val="18"/>
-        </w:rPr>
-        <w:t xml:space="preserve">We’ve added this explanation into the caption of figure 1. </w:t>
-      </w:r>
-      <w:r>
-        <w:rPr>
-          <w:rFonts w:ascii="Helvetica" w:eastAsia="Times New Roman" w:hAnsi="Helvetica" w:cs="Times New Roman"/>
-          <w:color w:val="000000"/>
-          <w:sz w:val="18"/>
-          <w:szCs w:val="18"/>
-        </w:rPr>
-        <w:br/>
-      </w:r>
-      <w:r>
-        <w:rPr>
-          <w:rFonts w:ascii="Helvetica" w:eastAsia="Times New Roman" w:hAnsi="Helvetica" w:cs="Times New Roman"/>
-          <w:color w:val="000000"/>
-          <w:sz w:val="18"/>
-          <w:szCs w:val="18"/>
-          <w:shd w:val="clear" w:color="auto" w:fill="FFFFFF"/>
-        </w:rPr>
-        <w:lastRenderedPageBreak/>
-        <w:t xml:space="preserve">L. 95 CO2 </w:t>
-      </w:r>
-      <w:r>
-        <w:rPr>
-          <w:rFonts w:ascii="Times New Roman" w:eastAsia="Times New Roman" w:hAnsi="Times New Roman" w:cs="Times New Roman"/>
-          <w:color w:val="000000"/>
-          <w:sz w:val="18"/>
-          <w:szCs w:val="18"/>
-          <w:shd w:val="clear" w:color="auto" w:fill="FFFFFF"/>
-        </w:rPr>
-        <w:t>→</w:t>
-      </w:r>
-      <w:r>
-        <w:rPr>
-          <w:rFonts w:ascii="Helvetica" w:eastAsia="Times New Roman" w:hAnsi="Helvetica" w:cs="Times New Roman"/>
-          <w:color w:val="000000"/>
-          <w:sz w:val="18"/>
-          <w:szCs w:val="18"/>
-          <w:shd w:val="clear" w:color="auto" w:fill="FFFFFF"/>
-        </w:rPr>
-        <w:t xml:space="preserve"> O3</w:t>
-      </w:r>
-      <w:r>
-        <w:rPr>
-          <w:rFonts w:ascii="Helvetica" w:eastAsia="Times New Roman" w:hAnsi="Helvetica" w:cs="Times New Roman"/>
-          <w:color w:val="000000"/>
-          <w:sz w:val="18"/>
-          <w:szCs w:val="18"/>
-        </w:rPr>
-        <w:br/>
-      </w:r>
-      <w:r>
-        <w:rPr>
-          <w:rFonts w:ascii="Helvetica" w:eastAsia="Times New Roman" w:hAnsi="Helvetica" w:cs="Times New Roman"/>
-          <w:color w:val="4472C4" w:themeColor="accent1"/>
-          <w:sz w:val="18"/>
-          <w:szCs w:val="18"/>
-        </w:rPr>
-        <w:t xml:space="preserve">We’ve modified this to O3. </w:t>
-      </w:r>
-      <w:r>
-        <w:rPr>
-          <w:rFonts w:ascii="Helvetica" w:eastAsia="Times New Roman" w:hAnsi="Helvetica" w:cs="Times New Roman"/>
-          <w:color w:val="000000"/>
-          <w:sz w:val="18"/>
-          <w:szCs w:val="18"/>
-        </w:rPr>
-        <w:br/>
-      </w:r>
-      <w:r>
-        <w:rPr>
-          <w:rFonts w:ascii="Helvetica" w:eastAsia="Times New Roman" w:hAnsi="Helvetica" w:cs="Times New Roman"/>
-          <w:color w:val="000000"/>
-          <w:sz w:val="18"/>
-          <w:szCs w:val="18"/>
-          <w:shd w:val="clear" w:color="auto" w:fill="FFFFFF"/>
-        </w:rPr>
-        <w:t>L. 138: Why are there only nine positive values? Are these the months with an inversion?</w:t>
-      </w:r>
-      <w:r>
-        <w:rPr>
-          <w:rFonts w:ascii="Helvetica" w:eastAsia="Times New Roman" w:hAnsi="Helvetica" w:cs="Times New Roman"/>
-          <w:color w:val="000000"/>
-          <w:sz w:val="18"/>
-          <w:szCs w:val="18"/>
-        </w:rPr>
-        <w:br/>
-      </w:r>
-      <w:r>
-        <w:rPr>
-          <w:rFonts w:ascii="Helvetica" w:eastAsia="Times New Roman" w:hAnsi="Helvetica" w:cs="Times New Roman"/>
-          <w:color w:val="000000"/>
-          <w:sz w:val="18"/>
-          <w:szCs w:val="18"/>
-        </w:rPr>
-        <w:br/>
-      </w:r>
-      <w:r>
-        <w:rPr>
-          <w:rFonts w:ascii="Helvetica" w:eastAsia="Times New Roman" w:hAnsi="Helvetica" w:cs="Times New Roman"/>
-          <w:color w:val="000000"/>
-          <w:sz w:val="18"/>
-          <w:szCs w:val="18"/>
-          <w:shd w:val="clear" w:color="auto" w:fill="FFFFFF"/>
-        </w:rPr>
-        <w:t xml:space="preserve">Eq 10: what is </w:t>
+        <w:t xml:space="preserve">? It does say "relative to *no* CO2" but other components contribute to </w:t>
       </w:r>
       <w:proofErr w:type="spellStart"/>
       <w:r>
@@ -2298,7 +2641,7 @@
           <w:szCs w:val="18"/>
           <w:shd w:val="clear" w:color="auto" w:fill="FFFFFF"/>
         </w:rPr>
-        <w:t>t</w:t>
+        <w:t>GHEsfc</w:t>
       </w:r>
       <w:proofErr w:type="spellEnd"/>
       <w:r>
@@ -2309,289 +2652,142 @@
           <w:szCs w:val="18"/>
           <w:shd w:val="clear" w:color="auto" w:fill="FFFFFF"/>
         </w:rPr>
-        <w:t xml:space="preserve">? And is it not </w:t>
+        <w:t xml:space="preserve"> such as water vapor, so I am a bit confused here.</w:t>
+      </w:r>
+      <w:r>
+        <w:rPr>
+          <w:rFonts w:ascii="Helvetica" w:eastAsia="Times New Roman" w:hAnsi="Helvetica" w:cs="Times New Roman"/>
+          <w:color w:val="000000"/>
+          <w:sz w:val="18"/>
+          <w:szCs w:val="18"/>
+        </w:rPr>
+        <w:br/>
+      </w:r>
+      <w:r>
+        <w:rPr>
+          <w:rFonts w:ascii="Helvetica" w:eastAsia="Times New Roman" w:hAnsi="Helvetica" w:cs="Times New Roman"/>
+          <w:color w:val="4472C4" w:themeColor="accent1"/>
+          <w:sz w:val="18"/>
+          <w:szCs w:val="18"/>
+        </w:rPr>
+        <w:t xml:space="preserve">We’ve adjusted this to be delta </w:t>
       </w:r>
       <w:proofErr w:type="spellStart"/>
       <w:r>
         <w:rPr>
           <w:rFonts w:ascii="Helvetica" w:eastAsia="Times New Roman" w:hAnsi="Helvetica" w:cs="Times New Roman"/>
-          <w:color w:val="000000"/>
-          <w:sz w:val="18"/>
-          <w:szCs w:val="18"/>
-          <w:shd w:val="clear" w:color="auto" w:fill="FFFFFF"/>
-        </w:rPr>
-        <w:t>dFadv</w:t>
+          <w:color w:val="4472C4" w:themeColor="accent1"/>
+          <w:sz w:val="18"/>
+          <w:szCs w:val="18"/>
+        </w:rPr>
+        <w:t>GHEsfc</w:t>
       </w:r>
       <w:proofErr w:type="spellEnd"/>
       <w:r>
         <w:rPr>
           <w:rFonts w:ascii="Helvetica" w:eastAsia="Times New Roman" w:hAnsi="Helvetica" w:cs="Times New Roman"/>
-          <w:color w:val="000000"/>
-          <w:sz w:val="18"/>
-          <w:szCs w:val="18"/>
-          <w:shd w:val="clear" w:color="auto" w:fill="FFFFFF"/>
-        </w:rPr>
-        <w:t>/</w:t>
-      </w:r>
-      <w:proofErr w:type="spellStart"/>
-      <w:r>
-        <w:rPr>
-          <w:rFonts w:ascii="Helvetica" w:eastAsia="Times New Roman" w:hAnsi="Helvetica" w:cs="Times New Roman"/>
-          <w:color w:val="000000"/>
-          <w:sz w:val="18"/>
-          <w:szCs w:val="18"/>
-          <w:shd w:val="clear" w:color="auto" w:fill="FFFFFF"/>
-        </w:rPr>
-        <w:t>dz</w:t>
-      </w:r>
-      <w:proofErr w:type="spellEnd"/>
-      <w:r>
-        <w:rPr>
-          <w:rFonts w:ascii="Helvetica" w:eastAsia="Times New Roman" w:hAnsi="Helvetica" w:cs="Times New Roman"/>
-          <w:color w:val="000000"/>
-          <w:sz w:val="18"/>
-          <w:szCs w:val="18"/>
-          <w:shd w:val="clear" w:color="auto" w:fill="FFFFFF"/>
-        </w:rPr>
-        <w:t>?</w:t>
-      </w:r>
-      <w:r>
-        <w:rPr>
-          <w:rFonts w:ascii="Helvetica" w:eastAsia="Times New Roman" w:hAnsi="Helvetica" w:cs="Times New Roman"/>
-          <w:color w:val="000000"/>
-          <w:sz w:val="18"/>
-          <w:szCs w:val="18"/>
-        </w:rPr>
-        <w:br/>
-      </w:r>
-      <w:r>
-        <w:rPr>
-          <w:rFonts w:ascii="Helvetica" w:eastAsia="Times New Roman" w:hAnsi="Helvetica" w:cs="Times New Roman"/>
-          <w:color w:val="4472C4" w:themeColor="accent1"/>
-          <w:sz w:val="18"/>
-          <w:szCs w:val="18"/>
-        </w:rPr>
-        <w:t xml:space="preserve">We’ve defined t as time. In the model, we are calculating a heating rate and prescribing a flux based on that, so the direction of the advection is not of particular importance. Since the advection term has no directionality, we assume </w:t>
+          <w:color w:val="4472C4" w:themeColor="accent1"/>
+          <w:sz w:val="18"/>
+          <w:szCs w:val="18"/>
+        </w:rPr>
+        <w:t xml:space="preserve"> in line 191.</w:t>
+      </w:r>
+      <w:r>
+        <w:rPr>
+          <w:rFonts w:ascii="Helvetica" w:eastAsia="Times New Roman" w:hAnsi="Helvetica" w:cs="Times New Roman"/>
+          <w:color w:val="000000"/>
+          <w:sz w:val="18"/>
+          <w:szCs w:val="18"/>
+        </w:rPr>
+        <w:br/>
+      </w:r>
+      <w:r>
+        <w:rPr>
+          <w:rFonts w:ascii="Helvetica" w:eastAsia="Times New Roman" w:hAnsi="Helvetica" w:cs="Times New Roman"/>
+          <w:color w:val="000000"/>
+          <w:sz w:val="18"/>
+          <w:szCs w:val="18"/>
+          <w:shd w:val="clear" w:color="auto" w:fill="FFFFFF"/>
+        </w:rPr>
+        <w:t>Fig 3</w:t>
       </w:r>
       <w:proofErr w:type="gramStart"/>
       <w:r>
         <w:rPr>
           <w:rFonts w:ascii="Helvetica" w:eastAsia="Times New Roman" w:hAnsi="Helvetica" w:cs="Times New Roman"/>
-          <w:color w:val="4472C4" w:themeColor="accent1"/>
-          <w:sz w:val="18"/>
-          <w:szCs w:val="18"/>
-        </w:rPr>
-        <w:t>the majority of</w:t>
+          <w:color w:val="000000"/>
+          <w:sz w:val="18"/>
+          <w:szCs w:val="18"/>
+          <w:shd w:val="clear" w:color="auto" w:fill="FFFFFF"/>
+        </w:rPr>
+        <w:t>b :</w:t>
       </w:r>
       <w:proofErr w:type="gramEnd"/>
       <w:r>
         <w:rPr>
           <w:rFonts w:ascii="Helvetica" w:eastAsia="Times New Roman" w:hAnsi="Helvetica" w:cs="Times New Roman"/>
-          <w:color w:val="4472C4" w:themeColor="accent1"/>
-          <w:sz w:val="18"/>
-          <w:szCs w:val="18"/>
-        </w:rPr>
-        <w:t xml:space="preserve"> it would be due to meridional heat transport, therefore we have it in the y direction. </w:t>
-      </w:r>
-      <w:r>
-        <w:rPr>
-          <w:rFonts w:ascii="Helvetica" w:eastAsia="Times New Roman" w:hAnsi="Helvetica" w:cs="Times New Roman"/>
-          <w:color w:val="000000"/>
-          <w:sz w:val="18"/>
-          <w:szCs w:val="18"/>
-        </w:rPr>
-        <w:br/>
-      </w:r>
-      <w:r>
-        <w:rPr>
-          <w:rFonts w:ascii="Helvetica" w:eastAsia="Times New Roman" w:hAnsi="Helvetica" w:cs="Times New Roman"/>
-          <w:color w:val="000000"/>
-          <w:sz w:val="18"/>
-          <w:szCs w:val="18"/>
-          <w:shd w:val="clear" w:color="auto" w:fill="FFFFFF"/>
-        </w:rPr>
-        <w:t xml:space="preserve">L.167: Shouldn't it be delta </w:t>
-      </w:r>
-      <w:proofErr w:type="spellStart"/>
-      <w:r>
-        <w:rPr>
-          <w:rFonts w:ascii="Helvetica" w:eastAsia="Times New Roman" w:hAnsi="Helvetica" w:cs="Times New Roman"/>
-          <w:color w:val="000000"/>
-          <w:sz w:val="18"/>
-          <w:szCs w:val="18"/>
-          <w:shd w:val="clear" w:color="auto" w:fill="FFFFFF"/>
-        </w:rPr>
-        <w:t>GHEsfc</w:t>
-      </w:r>
-      <w:proofErr w:type="spellEnd"/>
-      <w:r>
-        <w:rPr>
-          <w:rFonts w:ascii="Helvetica" w:eastAsia="Times New Roman" w:hAnsi="Helvetica" w:cs="Times New Roman"/>
-          <w:color w:val="000000"/>
-          <w:sz w:val="18"/>
-          <w:szCs w:val="18"/>
-          <w:shd w:val="clear" w:color="auto" w:fill="FFFFFF"/>
-        </w:rPr>
-        <w:t xml:space="preserve">? It does say "relative to *no* CO2" but other components contribute to </w:t>
-      </w:r>
-      <w:proofErr w:type="spellStart"/>
-      <w:r>
-        <w:rPr>
-          <w:rFonts w:ascii="Helvetica" w:eastAsia="Times New Roman" w:hAnsi="Helvetica" w:cs="Times New Roman"/>
-          <w:color w:val="000000"/>
-          <w:sz w:val="18"/>
-          <w:szCs w:val="18"/>
-          <w:shd w:val="clear" w:color="auto" w:fill="FFFFFF"/>
-        </w:rPr>
-        <w:t>GHEsfc</w:t>
-      </w:r>
-      <w:proofErr w:type="spellEnd"/>
-      <w:r>
-        <w:rPr>
-          <w:rFonts w:ascii="Helvetica" w:eastAsia="Times New Roman" w:hAnsi="Helvetica" w:cs="Times New Roman"/>
-          <w:color w:val="000000"/>
-          <w:sz w:val="18"/>
-          <w:szCs w:val="18"/>
-          <w:shd w:val="clear" w:color="auto" w:fill="FFFFFF"/>
-        </w:rPr>
-        <w:t xml:space="preserve"> such as water vapor, so I am a bit confused here.</w:t>
-      </w:r>
-      <w:r>
-        <w:rPr>
-          <w:rFonts w:ascii="Helvetica" w:eastAsia="Times New Roman" w:hAnsi="Helvetica" w:cs="Times New Roman"/>
-          <w:color w:val="000000"/>
-          <w:sz w:val="18"/>
-          <w:szCs w:val="18"/>
-        </w:rPr>
-        <w:br/>
-      </w:r>
-      <w:r>
-        <w:rPr>
-          <w:rFonts w:ascii="Helvetica" w:eastAsia="Times New Roman" w:hAnsi="Helvetica" w:cs="Times New Roman"/>
-          <w:color w:val="4472C4" w:themeColor="accent1"/>
-          <w:sz w:val="18"/>
-          <w:szCs w:val="18"/>
-        </w:rPr>
-        <w:t xml:space="preserve">We’ve adjusted this to be delta </w:t>
-      </w:r>
-      <w:proofErr w:type="spellStart"/>
-      <w:r>
-        <w:rPr>
-          <w:rFonts w:ascii="Helvetica" w:eastAsia="Times New Roman" w:hAnsi="Helvetica" w:cs="Times New Roman"/>
-          <w:color w:val="4472C4" w:themeColor="accent1"/>
-          <w:sz w:val="18"/>
-          <w:szCs w:val="18"/>
-        </w:rPr>
-        <w:t>GHEsfc</w:t>
-      </w:r>
-      <w:proofErr w:type="spellEnd"/>
-      <w:r>
-        <w:rPr>
-          <w:rFonts w:ascii="Helvetica" w:eastAsia="Times New Roman" w:hAnsi="Helvetica" w:cs="Times New Roman"/>
-          <w:color w:val="4472C4" w:themeColor="accent1"/>
-          <w:sz w:val="18"/>
-          <w:szCs w:val="18"/>
-        </w:rPr>
-        <w:t>.</w:t>
-      </w:r>
-      <w:r>
-        <w:rPr>
-          <w:rFonts w:ascii="Helvetica" w:eastAsia="Times New Roman" w:hAnsi="Helvetica" w:cs="Times New Roman"/>
-          <w:color w:val="000000"/>
-          <w:sz w:val="18"/>
-          <w:szCs w:val="18"/>
-        </w:rPr>
-        <w:br/>
-      </w:r>
-      <w:r>
-        <w:rPr>
-          <w:rFonts w:ascii="Helvetica" w:eastAsia="Times New Roman" w:hAnsi="Helvetica" w:cs="Times New Roman"/>
-          <w:color w:val="000000"/>
-          <w:sz w:val="18"/>
-          <w:szCs w:val="18"/>
-          <w:shd w:val="clear" w:color="auto" w:fill="FFFFFF"/>
-        </w:rPr>
-        <w:t>Fig 3</w:t>
+          <w:color w:val="000000"/>
+          <w:sz w:val="18"/>
+          <w:szCs w:val="18"/>
+          <w:shd w:val="clear" w:color="auto" w:fill="FFFFFF"/>
+        </w:rPr>
+        <w:t xml:space="preserve"> I find this graph hard to read. Maybe you can bundle the months by 3? DJF, JJA, etc.</w:t>
+      </w:r>
+      <w:r>
+        <w:rPr>
+          <w:rFonts w:ascii="Helvetica" w:eastAsia="Times New Roman" w:hAnsi="Helvetica" w:cs="Times New Roman"/>
+          <w:color w:val="000000"/>
+          <w:sz w:val="18"/>
+          <w:szCs w:val="18"/>
+        </w:rPr>
+        <w:br/>
+      </w:r>
+      <w:r>
+        <w:rPr>
+          <w:rFonts w:ascii="Helvetica" w:eastAsia="Times New Roman" w:hAnsi="Helvetica" w:cs="Times New Roman"/>
+          <w:color w:val="4472C4" w:themeColor="accent1"/>
+          <w:sz w:val="18"/>
+          <w:szCs w:val="18"/>
+        </w:rPr>
+        <w:t xml:space="preserve">We’ve modified this to bold the months highlighted in other </w:t>
       </w:r>
       <w:proofErr w:type="gramStart"/>
       <w:r>
         <w:rPr>
           <w:rFonts w:ascii="Helvetica" w:eastAsia="Times New Roman" w:hAnsi="Helvetica" w:cs="Times New Roman"/>
-          <w:color w:val="000000"/>
-          <w:sz w:val="18"/>
-          <w:szCs w:val="18"/>
-          <w:shd w:val="clear" w:color="auto" w:fill="FFFFFF"/>
-        </w:rPr>
-        <w:t>b :</w:t>
+          <w:color w:val="4472C4" w:themeColor="accent1"/>
+          <w:sz w:val="18"/>
+          <w:szCs w:val="18"/>
+        </w:rPr>
+        <w:t>graphs, and</w:t>
       </w:r>
       <w:proofErr w:type="gramEnd"/>
       <w:r>
         <w:rPr>
           <w:rFonts w:ascii="Helvetica" w:eastAsia="Times New Roman" w:hAnsi="Helvetica" w:cs="Times New Roman"/>
-          <w:color w:val="000000"/>
-          <w:sz w:val="18"/>
-          <w:szCs w:val="18"/>
-          <w:shd w:val="clear" w:color="auto" w:fill="FFFFFF"/>
-        </w:rPr>
-        <w:t xml:space="preserve"> I find this graph hard to read. Maybe you can bundle the months by 3? DJF, JJA, etc.</w:t>
-      </w:r>
-      <w:r>
-        <w:rPr>
-          <w:rFonts w:ascii="Helvetica" w:eastAsia="Times New Roman" w:hAnsi="Helvetica" w:cs="Times New Roman"/>
-          <w:color w:val="000000"/>
-          <w:sz w:val="18"/>
-          <w:szCs w:val="18"/>
-        </w:rPr>
-        <w:br/>
-      </w:r>
-      <w:r>
-        <w:rPr>
-          <w:rFonts w:ascii="Helvetica" w:eastAsia="Times New Roman" w:hAnsi="Helvetica" w:cs="Times New Roman"/>
-          <w:color w:val="4472C4" w:themeColor="accent1"/>
-          <w:sz w:val="18"/>
-          <w:szCs w:val="18"/>
-        </w:rPr>
-        <w:t xml:space="preserve">We’ve modified this to bold the months highlighted in other </w:t>
-      </w:r>
-      <w:proofErr w:type="gramStart"/>
-      <w:r>
-        <w:rPr>
-          <w:rFonts w:ascii="Helvetica" w:eastAsia="Times New Roman" w:hAnsi="Helvetica" w:cs="Times New Roman"/>
-          <w:color w:val="4472C4" w:themeColor="accent1"/>
-          <w:sz w:val="18"/>
-          <w:szCs w:val="18"/>
-        </w:rPr>
-        <w:t>graphs, and</w:t>
-      </w:r>
-      <w:proofErr w:type="gramEnd"/>
-      <w:r>
-        <w:rPr>
-          <w:rFonts w:ascii="Helvetica" w:eastAsia="Times New Roman" w:hAnsi="Helvetica" w:cs="Times New Roman"/>
-          <w:color w:val="4472C4" w:themeColor="accent1"/>
-          <w:sz w:val="18"/>
-          <w:szCs w:val="18"/>
-        </w:rPr>
-        <w:t xml:space="preserve"> have also moved it to Figure 1 in order to address questions brought up by other </w:t>
-      </w:r>
-      <w:proofErr w:type="spellStart"/>
-      <w:r>
-        <w:rPr>
-          <w:rFonts w:ascii="Helvetica" w:eastAsia="Times New Roman" w:hAnsi="Helvetica" w:cs="Times New Roman"/>
-          <w:color w:val="4472C4" w:themeColor="accent1"/>
-          <w:sz w:val="18"/>
-          <w:szCs w:val="18"/>
-        </w:rPr>
-        <w:t>reviwers</w:t>
-      </w:r>
-      <w:proofErr w:type="spellEnd"/>
-      <w:r>
-        <w:rPr>
-          <w:rFonts w:ascii="Helvetica" w:eastAsia="Times New Roman" w:hAnsi="Helvetica" w:cs="Times New Roman"/>
-          <w:color w:val="4472C4" w:themeColor="accent1"/>
-          <w:sz w:val="18"/>
-          <w:szCs w:val="18"/>
-        </w:rPr>
-        <w:t>.</w:t>
+          <w:color w:val="4472C4" w:themeColor="accent1"/>
+          <w:sz w:val="18"/>
+          <w:szCs w:val="18"/>
+        </w:rPr>
+        <w:t xml:space="preserve"> have also moved it to Figure 1 in order to address questions brought up by other revi</w:t>
+      </w:r>
+      <w:r>
+        <w:rPr>
+          <w:rFonts w:ascii="Helvetica" w:eastAsia="Times New Roman" w:hAnsi="Helvetica" w:cs="Times New Roman"/>
+          <w:color w:val="4472C4" w:themeColor="accent1"/>
+          <w:sz w:val="18"/>
+          <w:szCs w:val="18"/>
+        </w:rPr>
+        <w:t>e</w:t>
+      </w:r>
+      <w:r>
+        <w:rPr>
+          <w:rFonts w:ascii="Helvetica" w:eastAsia="Times New Roman" w:hAnsi="Helvetica" w:cs="Times New Roman"/>
+          <w:color w:val="4472C4" w:themeColor="accent1"/>
+          <w:sz w:val="18"/>
+          <w:szCs w:val="18"/>
+        </w:rPr>
+        <w:t>wers.</w:t>
       </w:r>
       <w:r>
         <w:rPr>
@@ -2628,7 +2824,27 @@
           <w:szCs w:val="18"/>
           <w:shd w:val="clear" w:color="auto" w:fill="FFFFFF"/>
         </w:rPr>
-        <w:t xml:space="preserve">We’ve added a brief comment on the relevance of these results to the Arctic in line 206, particularly noting the role of the </w:t>
+        <w:t xml:space="preserve">We’ve added a brief comment on the relevance of these results to the Arctic in line </w:t>
+      </w:r>
+      <w:r>
+        <w:rPr>
+          <w:rFonts w:ascii="Helvetica" w:eastAsia="Times New Roman" w:hAnsi="Helvetica" w:cs="Times New Roman"/>
+          <w:color w:val="4472C4" w:themeColor="accent1"/>
+          <w:sz w:val="18"/>
+          <w:szCs w:val="18"/>
+          <w:shd w:val="clear" w:color="auto" w:fill="FFFFFF"/>
+        </w:rPr>
+        <w:t>222</w:t>
+      </w:r>
+      <w:r>
+        <w:rPr>
+          <w:rFonts w:ascii="Helvetica" w:eastAsia="Times New Roman" w:hAnsi="Helvetica" w:cs="Times New Roman"/>
+          <w:color w:val="4472C4" w:themeColor="accent1"/>
+          <w:sz w:val="18"/>
+          <w:szCs w:val="18"/>
+          <w:shd w:val="clear" w:color="auto" w:fill="FFFFFF"/>
+        </w:rPr>
+        <w:t xml:space="preserve">, particularly noting the role of the </w:t>
       </w:r>
       <w:proofErr w:type="spellStart"/>
       <w:r>
@@ -2668,132 +2884,6 @@
     </w:sectPr>
   </w:body>
 </w:document>
-</file>
-
-<file path=word/comments.xml><?xml version="1.0" encoding="utf-8"?>
-<w:comments xmlns:wpc="http://schemas.microsoft.com/office/word/2010/wordprocessingCanvas" xmlns:cx="http://schemas.microsoft.com/office/drawing/2014/chartex" xmlns:cx1="http://schemas.microsoft.com/office/drawing/2015/9/8/chartex" xmlns:cx2="http://schemas.microsoft.com/office/drawing/2015/10/21/chartex" xmlns:cx3="http://schemas.microsoft.com/office/drawing/2016/5/9/chartex" xmlns:cx4="http://schemas.microsoft.com/office/drawing/2016/5/10/chartex" xmlns:cx5="http://schemas.microsoft.com/office/drawing/2016/5/11/chartex" xmlns:cx6="http://schemas.microsoft.com/office/drawing/2016/5/12/chartex" xmlns:cx7="http://schemas.microsoft.com/office/drawing/2016/5/13/chartex" xmlns:cx8="http://schemas.microsoft.com/office/drawing/2016/5/14/chartex" xmlns:mc="http://schemas.openxmlformats.org/markup-compatibility/2006" xmlns:aink="http://schemas.microsoft.com/office/drawing/2016/ink" xmlns:am3d="http://schemas.microsoft.com/office/drawing/2017/model3d" xmlns:o="urn:schemas-microsoft-com:office:office" xmlns:r="http://schemas.openxmlformats.org/officeDocument/2006/relationships" xmlns:m="http://schemas.openxmlformats.org/officeDocument/2006/math" xmlns:v="urn:schemas-microsoft-com:vml" xmlns:wp14="http://schemas.microsoft.com/office/word/2010/wordprocessingDrawing" xmlns:wp="http://schemas.openxmlformats.org/drawingml/2006/wordprocessingDrawing" xmlns:w10="urn:schemas-microsoft-com:office:word" xmlns:w="http://schemas.openxmlformats.org/wordprocessingml/2006/main" xmlns:w14="http://schemas.microsoft.com/office/word/2010/wordml" xmlns:w15="http://schemas.microsoft.com/office/word/2012/wordml" xmlns:w16cex="http://schemas.microsoft.com/office/word/2018/wordml/cex" xmlns:w16cid="http://schemas.microsoft.com/office/word/2016/wordml/cid" xmlns:w16="http://schemas.microsoft.com/office/word/2018/wordml" xmlns:w16se="http://schemas.microsoft.com/office/word/2015/wordml/symex" xmlns:wpg="http://schemas.microsoft.com/office/word/2010/wordprocessingGroup" xmlns:wpi="http://schemas.microsoft.com/office/word/2010/wordprocessingInk" xmlns:wne="http://schemas.microsoft.com/office/word/2006/wordml" xmlns:wps="http://schemas.microsoft.com/office/word/2010/wordprocessingShape" mc:Ignorable="w14 w15 w16se w16cid w16 w16cex wp14">
-  <w:comment w:id="0" w:author="Elisabeth Freese" w:date="2021-05-06T11:09:00Z" w:initials="EF">
-    <w:p>
-      <w:pPr>
-        <w:pStyle w:val="CommentText"/>
-      </w:pPr>
-      <w:r>
-        <w:rPr>
-          <w:rStyle w:val="CommentReference"/>
-        </w:rPr>
-        <w:annotationRef/>
-      </w:r>
-      <w:r>
-        <w:t>To do</w:t>
-      </w:r>
-    </w:p>
-  </w:comment>
-  <w:comment w:id="1" w:author="Elisabeth Freese" w:date="2021-05-06T10:48:00Z" w:initials="EF">
-    <w:p>
-      <w:pPr>
-        <w:pStyle w:val="CommentText"/>
-      </w:pPr>
-      <w:r>
-        <w:rPr>
-          <w:rStyle w:val="CommentReference"/>
-        </w:rPr>
-        <w:annotationRef/>
-      </w:r>
-      <w:r>
-        <w:rPr>
-          <w:rStyle w:val="CommentReference"/>
-        </w:rPr>
-        <w:t xml:space="preserve">Is this a good response, or should it be edited? </w:t>
-      </w:r>
-      <w:proofErr w:type="spellStart"/>
-      <w:r>
-        <w:rPr>
-          <w:rStyle w:val="CommentReference"/>
-        </w:rPr>
-        <w:t>ClimLAB</w:t>
-      </w:r>
-      <w:proofErr w:type="spellEnd"/>
-      <w:r>
-        <w:rPr>
-          <w:rStyle w:val="CommentReference"/>
-        </w:rPr>
-        <w:t xml:space="preserve"> does now offer the ability to do line by line (as of about a week ago), but I am not sure if it will run smoothly with the old code I have for the turbulence. I also don’t think this is </w:t>
-      </w:r>
-      <w:proofErr w:type="gramStart"/>
-      <w:r>
-        <w:rPr>
-          <w:rStyle w:val="CommentReference"/>
-        </w:rPr>
-        <w:t>really necessary</w:t>
-      </w:r>
-      <w:proofErr w:type="gramEnd"/>
-      <w:r>
-        <w:rPr>
-          <w:rStyle w:val="CommentReference"/>
-        </w:rPr>
-        <w:t xml:space="preserve"> to do as the question about band average properties doesn’t really impact the effective height for emission.</w:t>
-      </w:r>
-    </w:p>
-    <w:p>
-      <w:pPr>
-        <w:pStyle w:val="CommentText"/>
-      </w:pPr>
-    </w:p>
-  </w:comment>
-  <w:comment w:id="2" w:author="Elisabeth Freese" w:date="2021-05-27T09:46:00Z" w:initials="EF">
-    <w:p>
-      <w:pPr>
-        <w:pStyle w:val="CommentText"/>
-      </w:pPr>
-      <w:r>
-        <w:rPr>
-          <w:rStyle w:val="CommentReference"/>
-        </w:rPr>
-        <w:annotationRef/>
-      </w:r>
-      <w:r>
-        <w:t>I haven’t been able to find a reasonable reference for this in atmospheric literature.</w:t>
-      </w:r>
-    </w:p>
-    <w:p>
-      <w:pPr>
-        <w:pStyle w:val="CommentText"/>
-      </w:pPr>
-    </w:p>
-  </w:comment>
-</w:comments>
-</file>
-
-<file path=word/commentsExtended.xml><?xml version="1.0" encoding="utf-8"?>
-<w15:commentsEx xmlns:wpc="http://schemas.microsoft.com/office/word/2010/wordprocessingCanvas" xmlns:cx="http://schemas.microsoft.com/office/drawing/2014/chartex" xmlns:cx1="http://schemas.microsoft.com/office/drawing/2015/9/8/chartex" xmlns:cx2="http://schemas.microsoft.com/office/drawing/2015/10/21/chartex" xmlns:cx3="http://schemas.microsoft.com/office/drawing/2016/5/9/chartex" xmlns:cx4="http://schemas.microsoft.com/office/drawing/2016/5/10/chartex" xmlns:cx5="http://schemas.microsoft.com/office/drawing/2016/5/11/chartex" xmlns:cx6="http://schemas.microsoft.com/office/drawing/2016/5/12/chartex" xmlns:cx7="http://schemas.microsoft.com/office/drawing/2016/5/13/chartex" xmlns:cx8="http://schemas.microsoft.com/office/drawing/2016/5/14/chartex" xmlns:mc="http://schemas.openxmlformats.org/markup-compatibility/2006" xmlns:aink="http://schemas.microsoft.com/office/drawing/2016/ink" xmlns:am3d="http://schemas.microsoft.com/office/drawing/2017/model3d" xmlns:o="urn:schemas-microsoft-com:office:office" xmlns:r="http://schemas.openxmlformats.org/officeDocument/2006/relationships" xmlns:m="http://schemas.openxmlformats.org/officeDocument/2006/math" xmlns:v="urn:schemas-microsoft-com:vml" xmlns:wp14="http://schemas.microsoft.com/office/word/2010/wordprocessingDrawing" xmlns:wp="http://schemas.openxmlformats.org/drawingml/2006/wordprocessingDrawing" xmlns:w10="urn:schemas-microsoft-com:office:word" xmlns:w="http://schemas.openxmlformats.org/wordprocessingml/2006/main" xmlns:w14="http://schemas.microsoft.com/office/word/2010/wordml" xmlns:w15="http://schemas.microsoft.com/office/word/2012/wordml" xmlns:w16cex="http://schemas.microsoft.com/office/word/2018/wordml/cex" xmlns:w16cid="http://schemas.microsoft.com/office/word/2016/wordml/cid" xmlns:w16="http://schemas.microsoft.com/office/word/2018/wordml" xmlns:w16se="http://schemas.microsoft.com/office/word/2015/wordml/symex" xmlns:wpg="http://schemas.microsoft.com/office/word/2010/wordprocessingGroup" xmlns:wpi="http://schemas.microsoft.com/office/word/2010/wordprocessingInk" xmlns:wne="http://schemas.microsoft.com/office/word/2006/wordml" xmlns:wps="http://schemas.microsoft.com/office/word/2010/wordprocessingShape" mc:Ignorable="w14 w15 w16se w16cid w16 w16cex wp14">
-  <w15:commentEx w15:paraId="0EC4B345" w15:done="0"/>
-  <w15:commentEx w15:paraId="11095161" w15:done="0"/>
-  <w15:commentEx w15:paraId="28CC00E2" w15:done="0"/>
-</w15:commentsEx>
-</file>
-
-<file path=word/commentsExtensible.xml><?xml version="1.0" encoding="utf-8"?>
-<w16cex:commentsExtensible xmlns:wpc="http://schemas.microsoft.com/office/word/2010/wordprocessingCanvas" xmlns:cx="http://schemas.microsoft.com/office/drawing/2014/chartex" xmlns:cx1="http://schemas.microsoft.com/office/drawing/2015/9/8/chartex" xmlns:cx2="http://schemas.microsoft.com/office/drawing/2015/10/21/chartex" xmlns:cx3="http://schemas.microsoft.com/office/drawing/2016/5/9/chartex" xmlns:cx4="http://schemas.microsoft.com/office/drawing/2016/5/10/chartex" xmlns:cx5="http://schemas.microsoft.com/office/drawing/2016/5/11/chartex" xmlns:cx6="http://schemas.microsoft.com/office/drawing/2016/5/12/chartex" xmlns:cx7="http://schemas.microsoft.com/office/drawing/2016/5/13/chartex" xmlns:cx8="http://schemas.microsoft.com/office/drawing/2016/5/14/chartex" xmlns:mc="http://schemas.openxmlformats.org/markup-compatibility/2006" xmlns:aink="http://schemas.microsoft.com/office/drawing/2016/ink" xmlns:am3d="http://schemas.microsoft.com/office/drawing/2017/model3d" xmlns:o="urn:schemas-microsoft-com:office:office" xmlns:r="http://schemas.openxmlformats.org/officeDocument/2006/relationships" xmlns:m="http://schemas.openxmlformats.org/officeDocument/2006/math" xmlns:v="urn:schemas-microsoft-com:vml" xmlns:wp14="http://schemas.microsoft.com/office/word/2010/wordprocessingDrawing" xmlns:wp="http://schemas.openxmlformats.org/drawingml/2006/wordprocessingDrawing" xmlns:w10="urn:schemas-microsoft-com:office:word" xmlns:w="http://schemas.openxmlformats.org/wordprocessingml/2006/main" xmlns:w14="http://schemas.microsoft.com/office/word/2010/wordml" xmlns:w15="http://schemas.microsoft.com/office/word/2012/wordml" xmlns:w16cex="http://schemas.microsoft.com/office/word/2018/wordml/cex" xmlns:w16cid="http://schemas.microsoft.com/office/word/2016/wordml/cid" xmlns:w16="http://schemas.microsoft.com/office/word/2018/wordml" xmlns:w16se="http://schemas.microsoft.com/office/word/2015/wordml/symex" xmlns:wpg="http://schemas.microsoft.com/office/word/2010/wordprocessingGroup" xmlns:wpi="http://schemas.microsoft.com/office/word/2010/wordprocessingInk" xmlns:wne="http://schemas.microsoft.com/office/word/2006/wordml" xmlns:wps="http://schemas.microsoft.com/office/word/2010/wordprocessingShape" mc:Ignorable="w14 w15 w16se w16cid w16 w16cex wp14">
-  <w16cex:commentExtensible w16cex:durableId="243E4CDC" w16cex:dateUtc="2021-05-06T15:09:00Z"/>
-  <w16cex:commentExtensible w16cex:durableId="243E47F1" w16cex:dateUtc="2021-05-06T14:48:00Z"/>
-  <w16cex:commentExtensible w16cex:durableId="2459E8DC" w16cex:dateUtc="2021-05-27T13:46:00Z"/>
-</w16cex:commentsExtensible>
-</file>
-
-<file path=word/commentsIds.xml><?xml version="1.0" encoding="utf-8"?>
-<w16cid:commentsIds xmlns:wpc="http://schemas.microsoft.com/office/word/2010/wordprocessingCanvas" xmlns:cx="http://schemas.microsoft.com/office/drawing/2014/chartex" xmlns:cx1="http://schemas.microsoft.com/office/drawing/2015/9/8/chartex" xmlns:cx2="http://schemas.microsoft.com/office/drawing/2015/10/21/chartex" xmlns:cx3="http://schemas.microsoft.com/office/drawing/2016/5/9/chartex" xmlns:cx4="http://schemas.microsoft.com/office/drawing/2016/5/10/chartex" xmlns:cx5="http://schemas.microsoft.com/office/drawing/2016/5/11/chartex" xmlns:cx6="http://schemas.microsoft.com/office/drawing/2016/5/12/chartex" xmlns:cx7="http://schemas.microsoft.com/office/drawing/2016/5/13/chartex" xmlns:cx8="http://schemas.microsoft.com/office/drawing/2016/5/14/chartex" xmlns:mc="http://schemas.openxmlformats.org/markup-compatibility/2006" xmlns:aink="http://schemas.microsoft.com/office/drawing/2016/ink" xmlns:am3d="http://schemas.microsoft.com/office/drawing/2017/model3d" xmlns:o="urn:schemas-microsoft-com:office:office" xmlns:r="http://schemas.openxmlformats.org/officeDocument/2006/relationships" xmlns:m="http://schemas.openxmlformats.org/officeDocument/2006/math" xmlns:v="urn:schemas-microsoft-com:vml" xmlns:wp14="http://schemas.microsoft.com/office/word/2010/wordprocessingDrawing" xmlns:wp="http://schemas.openxmlformats.org/drawingml/2006/wordprocessingDrawing" xmlns:w10="urn:schemas-microsoft-com:office:word" xmlns:w="http://schemas.openxmlformats.org/wordprocessingml/2006/main" xmlns:w14="http://schemas.microsoft.com/office/word/2010/wordml" xmlns:w15="http://schemas.microsoft.com/office/word/2012/wordml" xmlns:w16cex="http://schemas.microsoft.com/office/word/2018/wordml/cex" xmlns:w16cid="http://schemas.microsoft.com/office/word/2016/wordml/cid" xmlns:w16="http://schemas.microsoft.com/office/word/2018/wordml" xmlns:w16se="http://schemas.microsoft.com/office/word/2015/wordml/symex" xmlns:wpg="http://schemas.microsoft.com/office/word/2010/wordprocessingGroup" xmlns:wpi="http://schemas.microsoft.com/office/word/2010/wordprocessingInk" xmlns:wne="http://schemas.microsoft.com/office/word/2006/wordml" xmlns:wps="http://schemas.microsoft.com/office/word/2010/wordprocessingShape" mc:Ignorable="w14 w15 w16se w16cid w16 w16cex wp14">
-  <w16cid:commentId w16cid:paraId="0EC4B345" w16cid:durableId="243E4CDC"/>
-  <w16cid:commentId w16cid:paraId="11095161" w16cid:durableId="243E47F1"/>
-  <w16cid:commentId w16cid:paraId="28CC00E2" w16cid:durableId="2459E8DC"/>
-</w16cid:commentsIds>
-</file>
-
-<file path=word/people.xml><?xml version="1.0" encoding="utf-8"?>
-<w15:people xmlns:wpc="http://schemas.microsoft.com/office/word/2010/wordprocessingCanvas" xmlns:cx="http://schemas.microsoft.com/office/drawing/2014/chartex" xmlns:cx1="http://schemas.microsoft.com/office/drawing/2015/9/8/chartex" xmlns:cx2="http://schemas.microsoft.com/office/drawing/2015/10/21/chartex" xmlns:cx3="http://schemas.microsoft.com/office/drawing/2016/5/9/chartex" xmlns:cx4="http://schemas.microsoft.com/office/drawing/2016/5/10/chartex" xmlns:cx5="http://schemas.microsoft.com/office/drawing/2016/5/11/chartex" xmlns:cx6="http://schemas.microsoft.com/office/drawing/2016/5/12/chartex" xmlns:cx7="http://schemas.microsoft.com/office/drawing/2016/5/13/chartex" xmlns:cx8="http://schemas.microsoft.com/office/drawing/2016/5/14/chartex" xmlns:mc="http://schemas.openxmlformats.org/markup-compatibility/2006" xmlns:aink="http://schemas.microsoft.com/office/drawing/2016/ink" xmlns:am3d="http://schemas.microsoft.com/office/drawing/2017/model3d" xmlns:o="urn:schemas-microsoft-com:office:office" xmlns:r="http://schemas.openxmlformats.org/officeDocument/2006/relationships" xmlns:m="http://schemas.openxmlformats.org/officeDocument/2006/math" xmlns:v="urn:schemas-microsoft-com:vml" xmlns:wp14="http://schemas.microsoft.com/office/word/2010/wordprocessingDrawing" xmlns:wp="http://schemas.openxmlformats.org/drawingml/2006/wordprocessingDrawing" xmlns:w10="urn:schemas-microsoft-com:office:word" xmlns:w="http://schemas.openxmlformats.org/wordprocessingml/2006/main" xmlns:w14="http://schemas.microsoft.com/office/word/2010/wordml" xmlns:w15="http://schemas.microsoft.com/office/word/2012/wordml" xmlns:w16cex="http://schemas.microsoft.com/office/word/2018/wordml/cex" xmlns:w16cid="http://schemas.microsoft.com/office/word/2016/wordml/cid" xmlns:w16="http://schemas.microsoft.com/office/word/2018/wordml" xmlns:w16se="http://schemas.microsoft.com/office/word/2015/wordml/symex" xmlns:wpg="http://schemas.microsoft.com/office/word/2010/wordprocessingGroup" xmlns:wpi="http://schemas.microsoft.com/office/word/2010/wordprocessingInk" xmlns:wne="http://schemas.microsoft.com/office/word/2006/wordml" xmlns:wps="http://schemas.microsoft.com/office/word/2010/wordprocessingShape" mc:Ignorable="w14 w15 w16se w16cid w16 w16cex wp14">
-  <w15:person w15:author="Elisabeth Freese">
-    <w15:presenceInfo w15:providerId="Windows Live" w15:userId="448bdd5a4dcf7c75"/>
-  </w15:person>
-</w15:people>
 </file>
 
 <file path=word/styles.xml><?xml version="1.0" encoding="utf-8"?>

</xml_diff>